<commit_message>
add 3.1.1.4 Run test code  chapter.
</commit_message>
<xml_diff>
--- a/Flume, Kafka and Scalability Spark Streaming .docx
+++ b/Flume, Kafka and Scalability Spark Streaming .docx
@@ -2537,7 +2537,6 @@
             <w:pPr>
               <w:pStyle w:val="TableCellBody"/>
               <w:rPr>
-                <w:rFonts w:hint="eastAsia"/>
                 <w:lang w:eastAsia="zh-TW"/>
               </w:rPr>
             </w:pPr>
@@ -2562,7 +2561,6 @@
             <w:pPr>
               <w:pStyle w:val="TableCellBody"/>
               <w:rPr>
-                <w:rFonts w:hint="eastAsia"/>
                 <w:lang w:eastAsia="zh-TW"/>
               </w:rPr>
             </w:pPr>
@@ -2651,7 +2649,6 @@
       <w:pPr>
         <w:pStyle w:val="3"/>
         <w:rPr>
-          <w:rFonts w:hint="eastAsia"/>
           <w:lang w:eastAsia="zh-TW"/>
         </w:rPr>
       </w:pPr>
@@ -2736,7 +2733,6 @@
           <w:numId w:val="20"/>
         </w:numPr>
         <w:rPr>
-          <w:rFonts w:hint="eastAsia"/>
           <w:lang w:eastAsia="zh-TW"/>
         </w:rPr>
       </w:pPr>
@@ -2921,7 +2917,6 @@
           <w:numId w:val="24"/>
         </w:numPr>
         <w:rPr>
-          <w:rFonts w:hint="eastAsia"/>
           <w:lang w:eastAsia="zh-TW"/>
         </w:rPr>
       </w:pPr>
@@ -2996,19 +2991,7 @@
         <w:rPr>
           <w:lang w:eastAsia="zh-TW"/>
         </w:rPr>
-        <w:t xml:space="preserve">mv </w:t>
-      </w:r>
-      <w:r>
-        <w:rPr>
-          <w:lang w:eastAsia="zh-TW"/>
-        </w:rPr>
-        <w:t>kafka_2.11-0.9.0.0</w:t>
-      </w:r>
-      <w:r>
-        <w:rPr>
-          <w:lang w:eastAsia="zh-TW"/>
-        </w:rPr>
-        <w:t xml:space="preserve"> /usr/local/</w:t>
+        <w:t>mv kafka_2.11-0.9.0.0 /usr/local/</w:t>
       </w:r>
       <w:r>
         <w:rPr>
@@ -3038,19 +3021,7 @@
         <w:rPr>
           <w:lang w:eastAsia="zh-TW"/>
         </w:rPr>
-        <w:t xml:space="preserve">cd </w:t>
-      </w:r>
-      <w:r>
-        <w:rPr>
-          <w:lang w:eastAsia="zh-TW"/>
-        </w:rPr>
-        <w:t>/usr/local/</w:t>
-      </w:r>
-      <w:r>
-        <w:rPr>
-          <w:lang w:eastAsia="zh-TW"/>
-        </w:rPr>
-        <w:t>kafka_2.11-0.9.0.0</w:t>
+        <w:t>cd /usr/local/kafka_2.11-0.9.0.0</w:t>
       </w:r>
     </w:p>
     <w:p>
@@ -3094,13 +3065,7 @@
         <w:rPr>
           <w:lang w:eastAsia="zh-TW"/>
         </w:rPr>
-        <w:t>/usr/local/kafka_2.11-0.9.0.0</w:t>
-      </w:r>
-      <w:r>
-        <w:rPr>
-          <w:lang w:eastAsia="zh-TW"/>
-        </w:rPr>
-        <w:t>/config/server.properties</w:t>
+        <w:t>/usr/local/kafka_2.11-0.9.0.0/config/server.properties</w:t>
       </w:r>
     </w:p>
     <w:p>
@@ -3141,7 +3106,6 @@
           <w:numId w:val="24"/>
         </w:numPr>
         <w:rPr>
-          <w:rFonts w:hint="eastAsia"/>
           <w:lang w:eastAsia="zh-TW"/>
         </w:rPr>
       </w:pPr>
@@ -3360,7 +3324,6 @@
           <w:numId w:val="25"/>
         </w:numPr>
         <w:rPr>
-          <w:rFonts w:hint="eastAsia"/>
           <w:lang w:eastAsia="zh-TW"/>
         </w:rPr>
       </w:pPr>
@@ -3379,7 +3342,6 @@
           <w:numId w:val="24"/>
         </w:numPr>
         <w:rPr>
-          <w:rFonts w:hint="eastAsia"/>
           <w:lang w:eastAsia="zh-TW"/>
         </w:rPr>
       </w:pPr>
@@ -3430,7 +3392,6 @@
           <w:numId w:val="24"/>
         </w:numPr>
         <w:rPr>
-          <w:rFonts w:hint="eastAsia"/>
           <w:lang w:eastAsia="zh-TW"/>
         </w:rPr>
       </w:pPr>
@@ -3469,13 +3430,7 @@
         <w:rPr>
           <w:lang w:eastAsia="zh-TW"/>
         </w:rPr>
-        <w:t xml:space="preserve"> </w:t>
-      </w:r>
-      <w:r>
-        <w:rPr>
-          <w:lang w:eastAsia="zh-TW"/>
-        </w:rPr>
-        <w:t>&amp;</w:t>
+        <w:t xml:space="preserve"> &amp;</w:t>
       </w:r>
     </w:p>
     <w:p>
@@ -3692,6 +3647,7 @@
       </w:pPr>
       <w:r>
         <w:rPr>
+          <w:noProof/>
           <w:lang w:eastAsia="zh-TW"/>
         </w:rPr>
         <w:drawing>
@@ -3774,7 +3730,6 @@
       <w:pPr>
         <w:pStyle w:val="a0"/>
         <w:rPr>
-          <w:rFonts w:hint="eastAsia"/>
           <w:lang w:eastAsia="zh-TW"/>
         </w:rPr>
       </w:pPr>
@@ -4603,7 +4558,6 @@
         <w:pStyle w:val="a0"/>
         <w:ind w:leftChars="600" w:left="1200"/>
         <w:rPr>
-          <w:rFonts w:hint="eastAsia"/>
           <w:lang w:eastAsia="zh-TW"/>
         </w:rPr>
       </w:pPr>
@@ -4622,7 +4576,6 @@
           <w:numId w:val="25"/>
         </w:numPr>
         <w:rPr>
-          <w:rFonts w:hint="eastAsia"/>
           <w:lang w:eastAsia="zh-TW"/>
         </w:rPr>
       </w:pPr>
@@ -6360,8 +6313,6 @@
         </w:rPr>
         <w:t>(</w:t>
       </w:r>
-      <w:bookmarkStart w:id="9" w:name="_GoBack"/>
-      <w:bookmarkEnd w:id="9"/>
       <w:r>
         <w:rPr>
           <w:rFonts w:ascii="Consolas" w:eastAsia="細明體" w:hAnsi="Consolas" w:cs="Consolas"/>
@@ -8506,10 +8457,24 @@
       <w:pPr>
         <w:pStyle w:val="a0"/>
         <w:rPr>
+          <w:lang w:eastAsia="zh-TW"/>
+        </w:rPr>
+      </w:pPr>
+    </w:p>
+    <w:p>
+      <w:pPr>
+        <w:pStyle w:val="4"/>
+        <w:rPr>
+          <w:lang w:eastAsia="zh-TW"/>
+        </w:rPr>
+      </w:pPr>
+      <w:r>
+        <w:rPr>
           <w:rFonts w:hint="eastAsia"/>
           <w:lang w:eastAsia="zh-TW"/>
         </w:rPr>
-      </w:pPr>
+        <w:t xml:space="preserve">Run test code </w:t>
+      </w:r>
     </w:p>
     <w:p>
       <w:pPr>
@@ -8519,6 +8484,377 @@
           <w:lang w:eastAsia="zh-TW"/>
         </w:rPr>
       </w:pPr>
+      <w:bookmarkStart w:id="9" w:name="_GoBack"/>
+      <w:bookmarkEnd w:id="9"/>
+    </w:p>
+    <w:p>
+      <w:pPr>
+        <w:pStyle w:val="a0"/>
+        <w:numPr>
+          <w:ilvl w:val="0"/>
+          <w:numId w:val="27"/>
+        </w:numPr>
+        <w:rPr>
+          <w:lang w:eastAsia="zh-TW"/>
+        </w:rPr>
+      </w:pPr>
+      <w:r>
+        <w:rPr>
+          <w:lang w:eastAsia="zh-TW"/>
+        </w:rPr>
+        <w:t>請先</w:t>
+      </w:r>
+      <w:r>
+        <w:rPr>
+          <w:rFonts w:hint="eastAsia"/>
+          <w:lang w:eastAsia="zh-TW"/>
+        </w:rPr>
+        <w:t xml:space="preserve"> check out </w:t>
+      </w:r>
+      <w:r>
+        <w:rPr>
+          <w:rFonts w:hint="eastAsia"/>
+          <w:lang w:eastAsia="zh-TW"/>
+        </w:rPr>
+        <w:t>專案（</w:t>
+      </w:r>
+      <w:r>
+        <w:rPr>
+          <w:rFonts w:hint="eastAsia"/>
+          <w:lang w:eastAsia="zh-TW"/>
+        </w:rPr>
+        <w:t>kafka_test_eclipse</w:t>
+      </w:r>
+      <w:r>
+        <w:rPr>
+          <w:rFonts w:hint="eastAsia"/>
+          <w:lang w:eastAsia="zh-TW"/>
+        </w:rPr>
+        <w:t>）</w:t>
+      </w:r>
+    </w:p>
+    <w:p>
+      <w:pPr>
+        <w:pStyle w:val="a0"/>
+        <w:numPr>
+          <w:ilvl w:val="0"/>
+          <w:numId w:val="27"/>
+        </w:numPr>
+        <w:rPr>
+          <w:lang w:eastAsia="zh-TW"/>
+        </w:rPr>
+      </w:pPr>
+      <w:r>
+        <w:rPr>
+          <w:rFonts w:hint="eastAsia"/>
+          <w:lang w:eastAsia="zh-TW"/>
+        </w:rPr>
+        <w:t>開啟</w:t>
+      </w:r>
+      <w:r>
+        <w:rPr>
+          <w:rFonts w:hint="eastAsia"/>
+          <w:lang w:eastAsia="zh-TW"/>
+        </w:rPr>
+        <w:t xml:space="preserve"> consumer_test</w:t>
+      </w:r>
+      <w:r>
+        <w:rPr>
+          <w:lang w:eastAsia="zh-TW"/>
+        </w:rPr>
+        <w:t>.java</w:t>
+      </w:r>
+    </w:p>
+    <w:p>
+      <w:pPr>
+        <w:pStyle w:val="a0"/>
+        <w:numPr>
+          <w:ilvl w:val="0"/>
+          <w:numId w:val="27"/>
+        </w:numPr>
+        <w:rPr>
+          <w:lang w:eastAsia="zh-TW"/>
+        </w:rPr>
+      </w:pPr>
+      <w:r>
+        <w:rPr>
+          <w:lang w:eastAsia="zh-TW"/>
+        </w:rPr>
+        <w:t>確認</w:t>
+      </w:r>
+      <w:r>
+        <w:rPr>
+          <w:lang w:eastAsia="zh-TW"/>
+        </w:rPr>
+        <w:t>bootstrap.servers</w:t>
+      </w:r>
+      <w:r>
+        <w:rPr>
+          <w:lang w:eastAsia="zh-TW"/>
+        </w:rPr>
+        <w:t xml:space="preserve"> </w:t>
+      </w:r>
+      <w:r>
+        <w:rPr>
+          <w:lang w:eastAsia="zh-TW"/>
+        </w:rPr>
+        <w:t>所指定的</w:t>
+      </w:r>
+      <w:r>
+        <w:rPr>
+          <w:rFonts w:hint="eastAsia"/>
+          <w:lang w:eastAsia="zh-TW"/>
+        </w:rPr>
+        <w:t xml:space="preserve"> kafka server </w:t>
+      </w:r>
+      <w:r>
+        <w:rPr>
+          <w:rFonts w:hint="eastAsia"/>
+          <w:lang w:eastAsia="zh-TW"/>
+        </w:rPr>
+        <w:t>的</w:t>
+      </w:r>
+      <w:r>
+        <w:rPr>
+          <w:rFonts w:hint="eastAsia"/>
+          <w:lang w:eastAsia="zh-TW"/>
+        </w:rPr>
+        <w:t xml:space="preserve"> ip </w:t>
+      </w:r>
+      <w:r>
+        <w:rPr>
+          <w:rFonts w:hint="eastAsia"/>
+          <w:lang w:eastAsia="zh-TW"/>
+        </w:rPr>
+        <w:t>跟</w:t>
+      </w:r>
+      <w:r>
+        <w:rPr>
+          <w:rFonts w:hint="eastAsia"/>
+          <w:lang w:eastAsia="zh-TW"/>
+        </w:rPr>
+        <w:t xml:space="preserve"> port </w:t>
+      </w:r>
+      <w:r>
+        <w:rPr>
+          <w:rFonts w:hint="eastAsia"/>
+          <w:lang w:eastAsia="zh-TW"/>
+        </w:rPr>
+        <w:t>正確</w:t>
+      </w:r>
+    </w:p>
+    <w:p>
+      <w:pPr>
+        <w:pStyle w:val="a0"/>
+        <w:numPr>
+          <w:ilvl w:val="0"/>
+          <w:numId w:val="27"/>
+        </w:numPr>
+        <w:rPr>
+          <w:lang w:eastAsia="zh-TW"/>
+        </w:rPr>
+      </w:pPr>
+      <w:r>
+        <w:rPr>
+          <w:rFonts w:hint="eastAsia"/>
+          <w:lang w:eastAsia="zh-TW"/>
+        </w:rPr>
+        <w:t>確認要存取的</w:t>
+      </w:r>
+      <w:r>
+        <w:rPr>
+          <w:rFonts w:hint="eastAsia"/>
+          <w:lang w:eastAsia="zh-TW"/>
+        </w:rPr>
+        <w:t xml:space="preserve"> topic </w:t>
+      </w:r>
+      <w:r>
+        <w:rPr>
+          <w:rFonts w:hint="eastAsia"/>
+          <w:lang w:eastAsia="zh-TW"/>
+        </w:rPr>
+        <w:t>名稱正確（範例為</w:t>
+      </w:r>
+      <w:r>
+        <w:rPr>
+          <w:rFonts w:hint="eastAsia"/>
+          <w:lang w:eastAsia="zh-TW"/>
+        </w:rPr>
+        <w:t xml:space="preserve"> mytopic</w:t>
+      </w:r>
+      <w:r>
+        <w:rPr>
+          <w:rFonts w:hint="eastAsia"/>
+          <w:lang w:eastAsia="zh-TW"/>
+        </w:rPr>
+        <w:t>）</w:t>
+      </w:r>
+    </w:p>
+    <w:p>
+      <w:pPr>
+        <w:pStyle w:val="a0"/>
+        <w:numPr>
+          <w:ilvl w:val="1"/>
+          <w:numId w:val="27"/>
+        </w:numPr>
+        <w:rPr>
+          <w:rFonts w:hint="eastAsia"/>
+          <w:lang w:eastAsia="zh-TW"/>
+        </w:rPr>
+      </w:pPr>
+      <w:r>
+        <w:rPr>
+          <w:rFonts w:ascii="Consolas" w:hAnsi="Consolas" w:cs="Consolas"/>
+          <w:color w:val="79ABFF"/>
+          <w:highlight w:val="black"/>
+          <w:lang w:eastAsia="zh-CN"/>
+        </w:rPr>
+        <w:t>consumer2</w:t>
+      </w:r>
+      <w:r>
+        <w:rPr>
+          <w:rFonts w:ascii="Consolas" w:hAnsi="Consolas" w:cs="Consolas"/>
+          <w:color w:val="D8D8D8"/>
+          <w:highlight w:val="black"/>
+          <w:lang w:eastAsia="zh-CN"/>
+        </w:rPr>
+        <w:t>.</w:t>
+      </w:r>
+      <w:r>
+        <w:rPr>
+          <w:rFonts w:ascii="Consolas" w:hAnsi="Consolas" w:cs="Consolas"/>
+          <w:color w:val="FFFFFF"/>
+          <w:highlight w:val="black"/>
+          <w:lang w:eastAsia="zh-CN"/>
+        </w:rPr>
+        <w:t>subscribe</w:t>
+      </w:r>
+      <w:r>
+        <w:rPr>
+          <w:rFonts w:ascii="Consolas" w:hAnsi="Consolas" w:cs="Consolas"/>
+          <w:color w:val="D8D8D8"/>
+          <w:highlight w:val="black"/>
+          <w:lang w:eastAsia="zh-CN"/>
+        </w:rPr>
+        <w:t>(</w:t>
+      </w:r>
+      <w:r>
+        <w:rPr>
+          <w:rFonts w:ascii="Consolas" w:hAnsi="Consolas" w:cs="Consolas"/>
+          <w:color w:val="D25252"/>
+          <w:highlight w:val="black"/>
+          <w:lang w:eastAsia="zh-CN"/>
+        </w:rPr>
+        <w:t>Arrays</w:t>
+      </w:r>
+      <w:r>
+        <w:rPr>
+          <w:rFonts w:ascii="Consolas" w:hAnsi="Consolas" w:cs="Consolas"/>
+          <w:color w:val="D8D8D8"/>
+          <w:highlight w:val="black"/>
+          <w:lang w:eastAsia="zh-CN"/>
+        </w:rPr>
+        <w:t>.</w:t>
+      </w:r>
+      <w:r>
+        <w:rPr>
+          <w:rFonts w:ascii="Consolas" w:hAnsi="Consolas" w:cs="Consolas"/>
+          <w:i/>
+          <w:iCs w:val="0"/>
+          <w:color w:val="BED6FF"/>
+          <w:highlight w:val="black"/>
+          <w:lang w:eastAsia="zh-CN"/>
+        </w:rPr>
+        <w:t>asList</w:t>
+      </w:r>
+      <w:r>
+        <w:rPr>
+          <w:rFonts w:ascii="Consolas" w:hAnsi="Consolas" w:cs="Consolas"/>
+          <w:color w:val="D8D8D8"/>
+          <w:highlight w:val="black"/>
+          <w:lang w:eastAsia="zh-CN"/>
+        </w:rPr>
+        <w:t>(</w:t>
+      </w:r>
+      <w:r>
+        <w:rPr>
+          <w:rFonts w:ascii="Consolas" w:hAnsi="Consolas" w:cs="Consolas"/>
+          <w:color w:val="FFC600"/>
+          <w:highlight w:val="black"/>
+          <w:lang w:eastAsia="zh-CN"/>
+        </w:rPr>
+        <w:t>"mytopic"</w:t>
+      </w:r>
+      <w:r>
+        <w:rPr>
+          <w:rFonts w:ascii="Consolas" w:hAnsi="Consolas" w:cs="Consolas"/>
+          <w:color w:val="D8D8D8"/>
+          <w:highlight w:val="black"/>
+          <w:lang w:eastAsia="zh-CN"/>
+        </w:rPr>
+        <w:t>));</w:t>
+      </w:r>
+      <w:r>
+        <w:rPr>
+          <w:rFonts w:ascii="Consolas" w:hAnsi="Consolas" w:cs="Consolas"/>
+          <w:color w:val="D8D8D8"/>
+          <w:lang w:eastAsia="zh-CN"/>
+        </w:rPr>
+        <w:tab/>
+      </w:r>
+    </w:p>
+    <w:p>
+      <w:pPr>
+        <w:pStyle w:val="a0"/>
+        <w:numPr>
+          <w:ilvl w:val="0"/>
+          <w:numId w:val="27"/>
+        </w:numPr>
+        <w:rPr>
+          <w:rFonts w:hint="eastAsia"/>
+          <w:lang w:eastAsia="zh-TW"/>
+        </w:rPr>
+      </w:pPr>
+      <w:r>
+        <w:rPr>
+          <w:lang w:eastAsia="zh-TW"/>
+        </w:rPr>
+        <w:t>執行</w:t>
+      </w:r>
+      <w:r>
+        <w:rPr>
+          <w:rFonts w:hint="eastAsia"/>
+          <w:lang w:eastAsia="zh-TW"/>
+        </w:rPr>
+        <w:t>consumer_test</w:t>
+      </w:r>
+      <w:r>
+        <w:rPr>
+          <w:lang w:eastAsia="zh-TW"/>
+        </w:rPr>
+        <w:t>.java</w:t>
+      </w:r>
+      <w:r>
+        <w:rPr>
+          <w:rFonts w:hint="eastAsia"/>
+          <w:lang w:eastAsia="zh-TW"/>
+        </w:rPr>
+        <w:t>，如果有訊息進入到</w:t>
+      </w:r>
+      <w:r>
+        <w:rPr>
+          <w:rFonts w:hint="eastAsia"/>
+          <w:lang w:eastAsia="zh-TW"/>
+        </w:rPr>
+        <w:t xml:space="preserve"> topic</w:t>
+      </w:r>
+      <w:r>
+        <w:rPr>
+          <w:rFonts w:hint="eastAsia"/>
+          <w:lang w:eastAsia="zh-TW"/>
+        </w:rPr>
+        <w:t>，就會持續印出來</w:t>
+      </w:r>
     </w:p>
     <w:p>
       <w:pPr>
@@ -12958,29 +13294,15 @@
             </w:rPr>
             <w:t xml:space="preserve">Version: </w:t>
           </w:r>
-          <w:r>
-            <w:fldChar w:fldCharType="begin"/>
-          </w:r>
-          <w:r>
-            <w:instrText xml:space="preserve"> DOCPROPERTY "VersionNum"  \* MERGEFORMAT </w:instrText>
-          </w:r>
-          <w:r>
-            <w:fldChar w:fldCharType="separate"/>
-          </w:r>
-          <w:r>
-            <w:rPr>
-              <w:rFonts w:ascii="Arial Narrow" w:hAnsi="Arial Narrow" w:cs="Arial"/>
-              <w:sz w:val="14"/>
-            </w:rPr>
-            <w:t>1.0</w:t>
-          </w:r>
-          <w:r>
-            <w:rPr>
-              <w:rFonts w:ascii="Arial Narrow" w:hAnsi="Arial Narrow" w:cs="Arial"/>
-              <w:sz w:val="14"/>
-            </w:rPr>
-            <w:fldChar w:fldCharType="end"/>
-          </w:r>
+          <w:fldSimple w:instr=" DOCPROPERTY &quot;VersionNum&quot;  \* MERGEFORMAT ">
+            <w:r>
+              <w:rPr>
+                <w:rFonts w:ascii="Arial Narrow" w:hAnsi="Arial Narrow" w:cs="Arial"/>
+                <w:sz w:val="14"/>
+              </w:rPr>
+              <w:t>1.0</w:t>
+            </w:r>
+          </w:fldSimple>
         </w:p>
       </w:tc>
       <w:tc>
@@ -13032,29 +13354,15 @@
             </w:rPr>
             <w:t xml:space="preserve">Status:  </w:t>
           </w:r>
-          <w:r>
-            <w:fldChar w:fldCharType="begin"/>
-          </w:r>
-          <w:r>
-            <w:instrText xml:space="preserve"> DOCPROPERTY "Status" \* MERGEFORMAT </w:instrText>
-          </w:r>
-          <w:r>
-            <w:fldChar w:fldCharType="separate"/>
-          </w:r>
-          <w:r>
-            <w:rPr>
-              <w:rFonts w:ascii="Arial Narrow" w:hAnsi="Arial Narrow" w:cs="Arial"/>
-              <w:sz w:val="14"/>
-            </w:rPr>
-            <w:t>DRAFT</w:t>
-          </w:r>
-          <w:r>
-            <w:rPr>
-              <w:rFonts w:ascii="Arial Narrow" w:hAnsi="Arial Narrow" w:cs="Arial"/>
-              <w:sz w:val="14"/>
-            </w:rPr>
-            <w:fldChar w:fldCharType="end"/>
-          </w:r>
+          <w:fldSimple w:instr=" DOCPROPERTY &quot;Status&quot; \* MERGEFORMAT ">
+            <w:r>
+              <w:rPr>
+                <w:rFonts w:ascii="Arial Narrow" w:hAnsi="Arial Narrow" w:cs="Arial"/>
+                <w:sz w:val="14"/>
+              </w:rPr>
+              <w:t>DRAFT</w:t>
+            </w:r>
+          </w:fldSimple>
         </w:p>
       </w:tc>
     </w:tr>
@@ -13080,31 +13388,16 @@
             </w:rPr>
             <w:t xml:space="preserve">File:  </w:t>
           </w:r>
-          <w:r>
-            <w:fldChar w:fldCharType="begin"/>
-          </w:r>
-          <w:r>
-            <w:instrText xml:space="preserve"> FILENAME  \* MERGEFORMAT </w:instrText>
-          </w:r>
-          <w:r>
-            <w:fldChar w:fldCharType="separate"/>
-          </w:r>
-          <w:r>
-            <w:rPr>
-              <w:rFonts w:ascii="Arial Narrow" w:hAnsi="Arial Narrow" w:cs="Arial"/>
-              <w:noProof/>
-              <w:sz w:val="14"/>
-            </w:rPr>
-            <w:t>Document in main</w:t>
-          </w:r>
-          <w:r>
-            <w:rPr>
-              <w:rFonts w:ascii="Arial Narrow" w:hAnsi="Arial Narrow" w:cs="Arial"/>
-              <w:noProof/>
-              <w:sz w:val="14"/>
-            </w:rPr>
-            <w:fldChar w:fldCharType="end"/>
-          </w:r>
+          <w:fldSimple w:instr=" FILENAME  \* MERGEFORMAT ">
+            <w:r>
+              <w:rPr>
+                <w:rFonts w:ascii="Arial Narrow" w:hAnsi="Arial Narrow" w:cs="Arial"/>
+                <w:noProof/>
+                <w:sz w:val="14"/>
+              </w:rPr>
+              <w:t>Document in main</w:t>
+            </w:r>
+          </w:fldSimple>
         </w:p>
       </w:tc>
       <w:tc>
@@ -13269,7 +13562,7 @@
               <w:noProof/>
               <w:sz w:val="14"/>
             </w:rPr>
-            <w:t>4/28/2016</w:t>
+            <w:t>4/30/2016</w:t>
           </w:r>
           <w:r>
             <w:rPr>
@@ -13312,7 +13605,7 @@
               <w:noProof/>
               <w:sz w:val="14"/>
             </w:rPr>
-            <w:t>9:19 PM</w:t>
+            <w:t>11:52 AM</w:t>
           </w:r>
           <w:r>
             <w:rPr>
@@ -13372,29 +13665,15 @@
             </w:rPr>
             <w:t xml:space="preserve">Version: </w:t>
           </w:r>
-          <w:r>
-            <w:fldChar w:fldCharType="begin"/>
-          </w:r>
-          <w:r>
-            <w:instrText xml:space="preserve"> DOCPROPERTY "VersionNum"  \* MERGEFORMAT </w:instrText>
-          </w:r>
-          <w:r>
-            <w:fldChar w:fldCharType="separate"/>
-          </w:r>
-          <w:r>
-            <w:rPr>
-              <w:rFonts w:ascii="Arial Narrow" w:hAnsi="Arial Narrow" w:cs="Arial"/>
-              <w:sz w:val="14"/>
-            </w:rPr>
-            <w:t>1.0</w:t>
-          </w:r>
-          <w:r>
-            <w:rPr>
-              <w:rFonts w:ascii="Arial Narrow" w:hAnsi="Arial Narrow" w:cs="Arial"/>
-              <w:sz w:val="14"/>
-            </w:rPr>
-            <w:fldChar w:fldCharType="end"/>
-          </w:r>
+          <w:fldSimple w:instr=" DOCPROPERTY &quot;VersionNum&quot;  \* MERGEFORMAT ">
+            <w:r>
+              <w:rPr>
+                <w:rFonts w:ascii="Arial Narrow" w:hAnsi="Arial Narrow" w:cs="Arial"/>
+                <w:sz w:val="14"/>
+              </w:rPr>
+              <w:t>1.0</w:t>
+            </w:r>
+          </w:fldSimple>
         </w:p>
       </w:tc>
       <w:tc>
@@ -13446,29 +13725,15 @@
             </w:rPr>
             <w:t xml:space="preserve">Status:  </w:t>
           </w:r>
-          <w:r>
-            <w:fldChar w:fldCharType="begin"/>
-          </w:r>
-          <w:r>
-            <w:instrText xml:space="preserve"> DOCPROPERTY "Status" \* MERGEFORMAT </w:instrText>
-          </w:r>
-          <w:r>
-            <w:fldChar w:fldCharType="separate"/>
-          </w:r>
-          <w:r>
-            <w:rPr>
-              <w:rFonts w:ascii="Arial Narrow" w:hAnsi="Arial Narrow" w:cs="Arial"/>
-              <w:sz w:val="14"/>
-            </w:rPr>
-            <w:t>DRAFT</w:t>
-          </w:r>
-          <w:r>
-            <w:rPr>
-              <w:rFonts w:ascii="Arial Narrow" w:hAnsi="Arial Narrow" w:cs="Arial"/>
-              <w:sz w:val="14"/>
-            </w:rPr>
-            <w:fldChar w:fldCharType="end"/>
-          </w:r>
+          <w:fldSimple w:instr=" DOCPROPERTY &quot;Status&quot; \* MERGEFORMAT ">
+            <w:r>
+              <w:rPr>
+                <w:rFonts w:ascii="Arial Narrow" w:hAnsi="Arial Narrow" w:cs="Arial"/>
+                <w:sz w:val="14"/>
+              </w:rPr>
+              <w:t>DRAFT</w:t>
+            </w:r>
+          </w:fldSimple>
         </w:p>
       </w:tc>
     </w:tr>
@@ -13494,29 +13759,15 @@
             </w:rPr>
             <w:t xml:space="preserve">Title:  </w:t>
           </w:r>
-          <w:r>
-            <w:fldChar w:fldCharType="begin"/>
-          </w:r>
-          <w:r>
-            <w:instrText xml:space="preserve"> TITLE  \* MERGEFORMAT </w:instrText>
-          </w:r>
-          <w:r>
-            <w:fldChar w:fldCharType="separate"/>
-          </w:r>
-          <w:r>
-            <w:rPr>
-              <w:rFonts w:ascii="Arial Narrow" w:hAnsi="Arial Narrow" w:cs="Arial"/>
-              <w:sz w:val="14"/>
-            </w:rPr>
-            <w:t>&lt;Title Here&gt;</w:t>
-          </w:r>
-          <w:r>
-            <w:rPr>
-              <w:rFonts w:ascii="Arial Narrow" w:hAnsi="Arial Narrow" w:cs="Arial"/>
-              <w:sz w:val="14"/>
-            </w:rPr>
-            <w:fldChar w:fldCharType="end"/>
-          </w:r>
+          <w:fldSimple w:instr=" TITLE  \* MERGEFORMAT ">
+            <w:r>
+              <w:rPr>
+                <w:rFonts w:ascii="Arial Narrow" w:hAnsi="Arial Narrow" w:cs="Arial"/>
+                <w:sz w:val="14"/>
+              </w:rPr>
+              <w:t>&lt;Title Here&gt;</w:t>
+            </w:r>
+          </w:fldSimple>
         </w:p>
       </w:tc>
       <w:tc>
@@ -13571,7 +13822,7 @@
               <w:noProof/>
               <w:sz w:val="14"/>
             </w:rPr>
-            <w:t>7</w:t>
+            <w:t>9</w:t>
           </w:r>
           <w:r>
             <w:rPr>
@@ -13681,7 +13932,7 @@
               <w:noProof/>
               <w:sz w:val="14"/>
             </w:rPr>
-            <w:t>4/28/2016</w:t>
+            <w:t>4/30/2016</w:t>
           </w:r>
           <w:r>
             <w:rPr>
@@ -13724,7 +13975,7 @@
               <w:noProof/>
               <w:sz w:val="14"/>
             </w:rPr>
-            <w:t>9:19 PM</w:t>
+            <w:t>11:52 AM</w:t>
           </w:r>
           <w:r>
             <w:rPr>
@@ -13920,29 +14171,15 @@
               <w:rFonts w:cs="Arial"/>
             </w:rPr>
           </w:pPr>
-          <w:r>
-            <w:fldChar w:fldCharType="begin"/>
-          </w:r>
-          <w:r>
-            <w:instrText xml:space="preserve"> FILENAME \* Upper \* MERGEFORMAT </w:instrText>
-          </w:r>
-          <w:r>
-            <w:fldChar w:fldCharType="separate"/>
-          </w:r>
-          <w:r>
-            <w:rPr>
-              <w:rFonts w:cs="Arial"/>
-              <w:noProof/>
-            </w:rPr>
-            <w:t>DOCUMENT IN MAIN</w:t>
-          </w:r>
-          <w:r>
-            <w:rPr>
-              <w:rFonts w:cs="Arial"/>
-              <w:noProof/>
-            </w:rPr>
-            <w:fldChar w:fldCharType="end"/>
-          </w:r>
+          <w:fldSimple w:instr=" FILENAME \* Upper \* MERGEFORMAT ">
+            <w:r>
+              <w:rPr>
+                <w:rFonts w:cs="Arial"/>
+                <w:noProof/>
+              </w:rPr>
+              <w:t>DOCUMENT IN MAIN</w:t>
+            </w:r>
+          </w:fldSimple>
         </w:p>
       </w:tc>
     </w:tr>
@@ -13997,27 +14234,14 @@
               <w:rFonts w:cs="Arial"/>
             </w:rPr>
           </w:pPr>
-          <w:r>
-            <w:fldChar w:fldCharType="begin"/>
-          </w:r>
-          <w:r>
-            <w:instrText xml:space="preserve"> DOCPROPERTY "Status"  \* MERGEFORMAT </w:instrText>
-          </w:r>
-          <w:r>
-            <w:fldChar w:fldCharType="separate"/>
-          </w:r>
-          <w:r>
-            <w:rPr>
-              <w:rFonts w:cs="Arial"/>
-            </w:rPr>
-            <w:t>DRAFT</w:t>
-          </w:r>
-          <w:r>
-            <w:rPr>
-              <w:rFonts w:cs="Arial"/>
-            </w:rPr>
-            <w:fldChar w:fldCharType="end"/>
-          </w:r>
+          <w:fldSimple w:instr=" DOCPROPERTY &quot;Status&quot;  \* MERGEFORMAT ">
+            <w:r>
+              <w:rPr>
+                <w:rFonts w:cs="Arial"/>
+              </w:rPr>
+              <w:t>DRAFT</w:t>
+            </w:r>
+          </w:fldSimple>
         </w:p>
       </w:tc>
     </w:tr>
@@ -14732,21 +14956,11 @@
     <w:r>
       <w:t xml:space="preserve">Reuse Pattern Template Version </w:t>
     </w:r>
-    <w:r>
-      <w:fldChar w:fldCharType="begin"/>
-    </w:r>
-    <w:r>
-      <w:instrText xml:space="preserve"> DOCPROPERTY "TemplateVersion"  \* MERGEFORMAT </w:instrText>
-    </w:r>
-    <w:r>
-      <w:fldChar w:fldCharType="separate"/>
-    </w:r>
-    <w:r>
-      <w:t>1.2</w:t>
-    </w:r>
-    <w:r>
-      <w:fldChar w:fldCharType="end"/>
-    </w:r>
+    <w:fldSimple w:instr=" DOCPROPERTY &quot;TemplateVersion&quot;  \* MERGEFORMAT ">
+      <w:r>
+        <w:t>1.2</w:t>
+      </w:r>
+    </w:fldSimple>
   </w:p>
 </w:ftr>
 </file>
@@ -14936,27 +15150,14 @@
               <w:rFonts w:cs="Arial"/>
             </w:rPr>
           </w:pPr>
-          <w:r>
-            <w:fldChar w:fldCharType="begin"/>
-          </w:r>
-          <w:r>
-            <w:instrText xml:space="preserve"> TITLE  \* MERGEFORMAT </w:instrText>
-          </w:r>
-          <w:r>
-            <w:fldChar w:fldCharType="separate"/>
-          </w:r>
-          <w:r>
-            <w:rPr>
-              <w:rFonts w:cs="Arial"/>
-            </w:rPr>
-            <w:t>&lt;Title Here&gt;</w:t>
-          </w:r>
-          <w:r>
-            <w:rPr>
-              <w:rFonts w:cs="Arial"/>
-            </w:rPr>
-            <w:fldChar w:fldCharType="end"/>
-          </w:r>
+          <w:fldSimple w:instr=" TITLE  \* MERGEFORMAT ">
+            <w:r>
+              <w:rPr>
+                <w:rFonts w:cs="Arial"/>
+              </w:rPr>
+              <w:t>&lt;Title Here&gt;</w:t>
+            </w:r>
+          </w:fldSimple>
         </w:p>
       </w:tc>
     </w:tr>
@@ -15133,27 +15334,14 @@
               <w:rFonts w:cs="Arial"/>
             </w:rPr>
           </w:pPr>
-          <w:r>
-            <w:fldChar w:fldCharType="begin"/>
-          </w:r>
-          <w:r>
-            <w:instrText xml:space="preserve"> TITLE  \* MERGEFORMAT </w:instrText>
-          </w:r>
-          <w:r>
-            <w:fldChar w:fldCharType="separate"/>
-          </w:r>
-          <w:r>
-            <w:rPr>
-              <w:rFonts w:cs="Arial"/>
-            </w:rPr>
-            <w:t>&lt;Title Here&gt;</w:t>
-          </w:r>
-          <w:r>
-            <w:rPr>
-              <w:rFonts w:cs="Arial"/>
-            </w:rPr>
-            <w:fldChar w:fldCharType="end"/>
-          </w:r>
+          <w:fldSimple w:instr=" TITLE  \* MERGEFORMAT ">
+            <w:r>
+              <w:rPr>
+                <w:rFonts w:cs="Arial"/>
+              </w:rPr>
+              <w:t>&lt;Title Here&gt;</w:t>
+            </w:r>
+          </w:fldSimple>
         </w:p>
       </w:tc>
     </w:tr>
@@ -16753,6 +16941,98 @@
     </w:lvl>
   </w:abstractNum>
   <w:abstractNum w:abstractNumId="15" w15:restartNumberingAfterBreak="0">
+    <w:nsid w:val="48EA79A2"/>
+    <w:multiLevelType w:val="hybridMultilevel"/>
+    <w:tmpl w:val="F298512C"/>
+    <w:lvl w:ilvl="0" w:tplc="18DAA5BC">
+      <w:start w:val="1"/>
+      <w:numFmt w:val="decimal"/>
+      <w:lvlText w:val="%1."/>
+      <w:lvlJc w:val="left"/>
+      <w:pPr>
+        <w:ind w:left="360" w:hanging="360"/>
+      </w:pPr>
+      <w:rPr>
+        <w:rFonts w:hint="default"/>
+      </w:rPr>
+    </w:lvl>
+    <w:lvl w:ilvl="1" w:tplc="2870AC12">
+      <w:start w:val="1"/>
+      <w:numFmt w:val="bullet"/>
+      <w:lvlText w:val="-"/>
+      <w:lvlJc w:val="left"/>
+      <w:pPr>
+        <w:ind w:left="960" w:hanging="480"/>
+      </w:pPr>
+      <w:rPr>
+        <w:rFonts w:ascii="Arial" w:eastAsia="新細明體" w:hAnsi="Arial" w:cs="Arial" w:hint="default"/>
+      </w:rPr>
+    </w:lvl>
+    <w:lvl w:ilvl="2" w:tplc="0409001B" w:tentative="1">
+      <w:start w:val="1"/>
+      <w:numFmt w:val="lowerRoman"/>
+      <w:lvlText w:val="%3."/>
+      <w:lvlJc w:val="right"/>
+      <w:pPr>
+        <w:ind w:left="1440" w:hanging="480"/>
+      </w:pPr>
+    </w:lvl>
+    <w:lvl w:ilvl="3" w:tplc="0409000F" w:tentative="1">
+      <w:start w:val="1"/>
+      <w:numFmt w:val="decimal"/>
+      <w:lvlText w:val="%4."/>
+      <w:lvlJc w:val="left"/>
+      <w:pPr>
+        <w:ind w:left="1920" w:hanging="480"/>
+      </w:pPr>
+    </w:lvl>
+    <w:lvl w:ilvl="4" w:tplc="04090019" w:tentative="1">
+      <w:start w:val="1"/>
+      <w:numFmt w:val="ideographTraditional"/>
+      <w:lvlText w:val="%5、"/>
+      <w:lvlJc w:val="left"/>
+      <w:pPr>
+        <w:ind w:left="2400" w:hanging="480"/>
+      </w:pPr>
+    </w:lvl>
+    <w:lvl w:ilvl="5" w:tplc="0409001B" w:tentative="1">
+      <w:start w:val="1"/>
+      <w:numFmt w:val="lowerRoman"/>
+      <w:lvlText w:val="%6."/>
+      <w:lvlJc w:val="right"/>
+      <w:pPr>
+        <w:ind w:left="2880" w:hanging="480"/>
+      </w:pPr>
+    </w:lvl>
+    <w:lvl w:ilvl="6" w:tplc="0409000F" w:tentative="1">
+      <w:start w:val="1"/>
+      <w:numFmt w:val="decimal"/>
+      <w:lvlText w:val="%7."/>
+      <w:lvlJc w:val="left"/>
+      <w:pPr>
+        <w:ind w:left="3360" w:hanging="480"/>
+      </w:pPr>
+    </w:lvl>
+    <w:lvl w:ilvl="7" w:tplc="04090019" w:tentative="1">
+      <w:start w:val="1"/>
+      <w:numFmt w:val="ideographTraditional"/>
+      <w:lvlText w:val="%8、"/>
+      <w:lvlJc w:val="left"/>
+      <w:pPr>
+        <w:ind w:left="3840" w:hanging="480"/>
+      </w:pPr>
+    </w:lvl>
+    <w:lvl w:ilvl="8" w:tplc="0409001B" w:tentative="1">
+      <w:start w:val="1"/>
+      <w:numFmt w:val="lowerRoman"/>
+      <w:lvlText w:val="%9."/>
+      <w:lvlJc w:val="right"/>
+      <w:pPr>
+        <w:ind w:left="4320" w:hanging="480"/>
+      </w:pPr>
+    </w:lvl>
+  </w:abstractNum>
+  <w:abstractNum w:abstractNumId="16" w15:restartNumberingAfterBreak="0">
     <w:nsid w:val="49423F58"/>
     <w:multiLevelType w:val="multilevel"/>
     <w:tmpl w:val="9A4011FE"/>
@@ -16841,7 +17121,7 @@
       </w:pPr>
     </w:lvl>
   </w:abstractNum>
-  <w:abstractNum w:abstractNumId="16" w15:restartNumberingAfterBreak="0">
+  <w:abstractNum w:abstractNumId="17" w15:restartNumberingAfterBreak="0">
     <w:nsid w:val="49480238"/>
     <w:multiLevelType w:val="hybridMultilevel"/>
     <w:tmpl w:val="A5845AB8"/>
@@ -16982,7 +17262,7 @@
       </w:rPr>
     </w:lvl>
   </w:abstractNum>
-  <w:abstractNum w:abstractNumId="17" w15:restartNumberingAfterBreak="0">
+  <w:abstractNum w:abstractNumId="18" w15:restartNumberingAfterBreak="0">
     <w:nsid w:val="499B0960"/>
     <w:multiLevelType w:val="hybridMultilevel"/>
     <w:tmpl w:val="8D0CA4A8"/>
@@ -17095,7 +17375,7 @@
       </w:rPr>
     </w:lvl>
   </w:abstractNum>
-  <w:abstractNum w:abstractNumId="18" w15:restartNumberingAfterBreak="0">
+  <w:abstractNum w:abstractNumId="19" w15:restartNumberingAfterBreak="0">
     <w:nsid w:val="49F175CB"/>
     <w:multiLevelType w:val="hybridMultilevel"/>
     <w:tmpl w:val="96002C3E"/>
@@ -17235,7 +17515,7 @@
       </w:rPr>
     </w:lvl>
   </w:abstractNum>
-  <w:abstractNum w:abstractNumId="19" w15:restartNumberingAfterBreak="0">
+  <w:abstractNum w:abstractNumId="20" w15:restartNumberingAfterBreak="0">
     <w:nsid w:val="52D62199"/>
     <w:multiLevelType w:val="hybridMultilevel"/>
     <w:tmpl w:val="47168B44"/>
@@ -17348,7 +17628,7 @@
       </w:rPr>
     </w:lvl>
   </w:abstractNum>
-  <w:abstractNum w:abstractNumId="20" w15:restartNumberingAfterBreak="0">
+  <w:abstractNum w:abstractNumId="21" w15:restartNumberingAfterBreak="0">
     <w:nsid w:val="5BB164CE"/>
     <w:multiLevelType w:val="multilevel"/>
     <w:tmpl w:val="0409001D"/>
@@ -17434,7 +17714,7 @@
       </w:pPr>
     </w:lvl>
   </w:abstractNum>
-  <w:abstractNum w:abstractNumId="21" w15:restartNumberingAfterBreak="0">
+  <w:abstractNum w:abstractNumId="22" w15:restartNumberingAfterBreak="0">
     <w:nsid w:val="6BC1206B"/>
     <w:multiLevelType w:val="hybridMultilevel"/>
     <w:tmpl w:val="9A4AA67A"/>
@@ -17523,7 +17803,7 @@
       </w:pPr>
     </w:lvl>
   </w:abstractNum>
-  <w:abstractNum w:abstractNumId="22" w15:restartNumberingAfterBreak="0">
+  <w:abstractNum w:abstractNumId="23" w15:restartNumberingAfterBreak="0">
     <w:nsid w:val="7252759D"/>
     <w:multiLevelType w:val="multilevel"/>
     <w:tmpl w:val="0409001D"/>
@@ -17609,7 +17889,7 @@
       </w:pPr>
     </w:lvl>
   </w:abstractNum>
-  <w:abstractNum w:abstractNumId="23" w15:restartNumberingAfterBreak="0">
+  <w:abstractNum w:abstractNumId="24" w15:restartNumberingAfterBreak="0">
     <w:nsid w:val="79DC487D"/>
     <w:multiLevelType w:val="hybridMultilevel"/>
     <w:tmpl w:val="9A4AA67A"/>
@@ -17698,7 +17978,7 @@
       </w:pPr>
     </w:lvl>
   </w:abstractNum>
-  <w:abstractNum w:abstractNumId="24" w15:restartNumberingAfterBreak="0">
+  <w:abstractNum w:abstractNumId="25" w15:restartNumberingAfterBreak="0">
     <w:nsid w:val="7A294DCA"/>
     <w:multiLevelType w:val="hybridMultilevel"/>
     <w:tmpl w:val="22E2B8A2"/>
@@ -17856,7 +18136,7 @@
     </w:lvl>
   </w:abstractNum>
   <w:num w:numId="1">
-    <w:abstractNumId w:val="18"/>
+    <w:abstractNumId w:val="19"/>
   </w:num>
   <w:num w:numId="2">
     <w:abstractNumId w:val="1"/>
@@ -17868,10 +18148,10 @@
     <w:abstractNumId w:val="8"/>
   </w:num>
   <w:num w:numId="5">
-    <w:abstractNumId w:val="24"/>
+    <w:abstractNumId w:val="25"/>
   </w:num>
   <w:num w:numId="6">
-    <w:abstractNumId w:val="16"/>
+    <w:abstractNumId w:val="17"/>
   </w:num>
   <w:num w:numId="7">
     <w:abstractNumId w:val="12"/>
@@ -17880,7 +18160,7 @@
     <w:abstractNumId w:val="11"/>
   </w:num>
   <w:num w:numId="9">
-    <w:abstractNumId w:val="22"/>
+    <w:abstractNumId w:val="23"/>
   </w:num>
   <w:num w:numId="10">
     <w:abstractNumId w:val="7"/>
@@ -17889,13 +18169,13 @@
     <w:abstractNumId w:val="2"/>
   </w:num>
   <w:num w:numId="12">
-    <w:abstractNumId w:val="17"/>
+    <w:abstractNumId w:val="18"/>
   </w:num>
   <w:num w:numId="13">
-    <w:abstractNumId w:val="20"/>
+    <w:abstractNumId w:val="21"/>
   </w:num>
   <w:num w:numId="14">
-    <w:abstractNumId w:val="15"/>
+    <w:abstractNumId w:val="16"/>
   </w:num>
   <w:num w:numId="15">
     <w:abstractNumId w:val="13"/>
@@ -17913,7 +18193,7 @@
     <w:abstractNumId w:val="14"/>
   </w:num>
   <w:num w:numId="20">
-    <w:abstractNumId w:val="23"/>
+    <w:abstractNumId w:val="24"/>
   </w:num>
   <w:num w:numId="21">
     <w:abstractNumId w:val="4"/>
@@ -17925,13 +18205,16 @@
     <w:abstractNumId w:val="6"/>
   </w:num>
   <w:num w:numId="24">
-    <w:abstractNumId w:val="21"/>
+    <w:abstractNumId w:val="22"/>
   </w:num>
   <w:num w:numId="25">
-    <w:abstractNumId w:val="19"/>
+    <w:abstractNumId w:val="20"/>
   </w:num>
   <w:num w:numId="26">
     <w:abstractNumId w:val="5"/>
+  </w:num>
+  <w:num w:numId="27">
+    <w:abstractNumId w:val="15"/>
   </w:num>
   <w:numIdMacAtCleanup w:val="7"/>
 </w:numbering>
@@ -18526,6 +18809,7 @@
   <w:style w:type="character" w:default="1" w:styleId="a1">
     <w:name w:val="Default Paragraph Font"/>
     <w:uiPriority w:val="1"/>
+    <w:semiHidden/>
     <w:unhideWhenUsed/>
   </w:style>
   <w:style w:type="table" w:default="1" w:styleId="a2">

</xml_diff>

<commit_message>
Add DC/OS install instruction.
</commit_message>
<xml_diff>
--- a/Flume, Kafka and Scalability Spark Streaming .docx
+++ b/Flume, Kafka and Scalability Spark Streaming .docx
@@ -2629,21 +2629,19 @@
       <w:pPr>
         <w:pStyle w:val="1"/>
       </w:pPr>
-      <w:bookmarkStart w:id="7" w:name="_Toc448758205"/>
-      <w:r>
-        <w:t>Architecture</w:t>
+      <w:r>
+        <w:t>Setup</w:t>
+      </w:r>
+    </w:p>
+    <w:p>
+      <w:pPr>
+        <w:pStyle w:val="2"/>
+      </w:pPr>
+      <w:bookmarkStart w:id="7" w:name="_Toc448758206"/>
+      <w:r>
+        <w:t>Kafka</w:t>
       </w:r>
       <w:bookmarkEnd w:id="7"/>
-    </w:p>
-    <w:p>
-      <w:pPr>
-        <w:pStyle w:val="2"/>
-      </w:pPr>
-      <w:bookmarkStart w:id="8" w:name="_Toc448758206"/>
-      <w:r>
-        <w:t>Kafka</w:t>
-      </w:r>
-      <w:bookmarkEnd w:id="8"/>
     </w:p>
     <w:p>
       <w:pPr>
@@ -8480,12 +8478,9 @@
       <w:pPr>
         <w:pStyle w:val="a0"/>
         <w:rPr>
-          <w:rFonts w:hint="eastAsia"/>
-          <w:lang w:eastAsia="zh-TW"/>
-        </w:rPr>
-      </w:pPr>
-      <w:bookmarkStart w:id="9" w:name="_GoBack"/>
-      <w:bookmarkEnd w:id="9"/>
+          <w:lang w:eastAsia="zh-TW"/>
+        </w:rPr>
+      </w:pPr>
     </w:p>
     <w:p>
       <w:pPr>
@@ -8698,7 +8693,6 @@
           <w:numId w:val="27"/>
         </w:numPr>
         <w:rPr>
-          <w:rFonts w:hint="eastAsia"/>
           <w:lang w:eastAsia="zh-TW"/>
         </w:rPr>
       </w:pPr>
@@ -8811,139 +8805,1706 @@
           <w:numId w:val="27"/>
         </w:numPr>
         <w:rPr>
+          <w:lang w:eastAsia="zh-TW"/>
+        </w:rPr>
+      </w:pPr>
+      <w:r>
+        <w:rPr>
+          <w:lang w:eastAsia="zh-TW"/>
+        </w:rPr>
+        <w:t>執行</w:t>
+      </w:r>
+      <w:r>
+        <w:rPr>
           <w:rFonts w:hint="eastAsia"/>
           <w:lang w:eastAsia="zh-TW"/>
         </w:rPr>
-      </w:pPr>
-      <w:r>
-        <w:rPr>
-          <w:lang w:eastAsia="zh-TW"/>
-        </w:rPr>
-        <w:t>執行</w:t>
+        <w:t>consumer_test</w:t>
+      </w:r>
+      <w:r>
+        <w:rPr>
+          <w:lang w:eastAsia="zh-TW"/>
+        </w:rPr>
+        <w:t>.java</w:t>
       </w:r>
       <w:r>
         <w:rPr>
           <w:rFonts w:hint="eastAsia"/>
           <w:lang w:eastAsia="zh-TW"/>
         </w:rPr>
-        <w:t>consumer_test</w:t>
-      </w:r>
-      <w:r>
-        <w:rPr>
-          <w:lang w:eastAsia="zh-TW"/>
-        </w:rPr>
-        <w:t>.java</w:t>
+        <w:t>，如果有訊息進入到</w:t>
       </w:r>
       <w:r>
         <w:rPr>
           <w:rFonts w:hint="eastAsia"/>
           <w:lang w:eastAsia="zh-TW"/>
         </w:rPr>
-        <w:t>，如果有訊息進入到</w:t>
+        <w:t xml:space="preserve"> topic</w:t>
       </w:r>
       <w:r>
         <w:rPr>
           <w:rFonts w:hint="eastAsia"/>
           <w:lang w:eastAsia="zh-TW"/>
         </w:rPr>
-        <w:t xml:space="preserve"> topic</w:t>
-      </w:r>
-      <w:r>
+        <w:t>，就會持續印出來</w:t>
+      </w:r>
+    </w:p>
+    <w:p>
+      <w:pPr>
+        <w:pStyle w:val="2"/>
+      </w:pPr>
+      <w:bookmarkStart w:id="8" w:name="_Toc448758207"/>
+      <w:r>
+        <w:t>Spark</w:t>
+      </w:r>
+      <w:bookmarkEnd w:id="8"/>
+    </w:p>
+    <w:p>
+      <w:pPr>
+        <w:pStyle w:val="2"/>
+      </w:pPr>
+      <w:bookmarkStart w:id="9" w:name="_Toc448758208"/>
+      <w:r>
+        <w:t>Mesos</w:t>
+      </w:r>
+      <w:bookmarkEnd w:id="9"/>
+    </w:p>
+    <w:p>
+      <w:pPr>
+        <w:pStyle w:val="a0"/>
+      </w:pPr>
+    </w:p>
+    <w:p>
+      <w:pPr>
+        <w:pStyle w:val="a0"/>
+      </w:pPr>
+    </w:p>
+    <w:p>
+      <w:pPr>
+        <w:pStyle w:val="2"/>
         <w:rPr>
           <w:rFonts w:hint="eastAsia"/>
-          <w:lang w:eastAsia="zh-TW"/>
-        </w:rPr>
-        <w:t>，就會持續印出來</w:t>
-      </w:r>
-    </w:p>
-    <w:p>
-      <w:pPr>
-        <w:pStyle w:val="2"/>
-      </w:pPr>
-      <w:bookmarkStart w:id="10" w:name="_Toc448758207"/>
-      <w:r>
-        <w:t>Spark</w:t>
+        </w:rPr>
+      </w:pPr>
+      <w:r>
+        <w:lastRenderedPageBreak/>
+        <w:t>DC/OS</w:t>
+      </w:r>
+    </w:p>
+    <w:p>
+      <w:pPr>
+        <w:pStyle w:val="3"/>
+        <w:rPr>
+          <w:lang w:eastAsia="zh-TW"/>
+        </w:rPr>
+      </w:pPr>
+      <w:r>
+        <w:rPr>
+          <w:lang w:eastAsia="zh-TW"/>
+        </w:rPr>
+        <w:t>系統環境準備</w:t>
+      </w:r>
+    </w:p>
+    <w:p>
+      <w:pPr>
+        <w:pStyle w:val="4"/>
+        <w:rPr>
+          <w:lang w:eastAsia="zh-TW"/>
+        </w:rPr>
+      </w:pPr>
+      <w:r>
+        <w:rPr>
+          <w:lang w:eastAsia="zh-TW"/>
+        </w:rPr>
+        <w:t>Install Docker on CentOS</w:t>
+      </w:r>
+    </w:p>
+    <w:p>
+      <w:pPr>
+        <w:pStyle w:val="a0"/>
+        <w:rPr>
+          <w:lang w:eastAsia="zh-TW"/>
+        </w:rPr>
+      </w:pPr>
+    </w:p>
+    <w:p>
+      <w:pPr>
+        <w:pStyle w:val="a0"/>
+        <w:numPr>
+          <w:ilvl w:val="0"/>
+          <w:numId w:val="29"/>
+        </w:numPr>
+        <w:rPr>
+          <w:lang w:eastAsia="zh-TW"/>
+        </w:rPr>
+      </w:pPr>
+      <w:r>
+        <w:rPr>
+          <w:lang w:eastAsia="zh-TW"/>
+        </w:rPr>
+        <w:t>Upgrade CentOS to 7.2:</w:t>
+      </w:r>
+    </w:p>
+    <w:p>
+      <w:pPr>
+        <w:pStyle w:val="a0"/>
+        <w:ind w:left="360"/>
+        <w:rPr>
+          <w:lang w:eastAsia="zh-TW"/>
+        </w:rPr>
+      </w:pPr>
+      <w:r>
+        <w:rPr>
+          <w:lang w:eastAsia="zh-TW"/>
+        </w:rPr>
+        <w:t>$ sudo yum upgrade --assumeyes --tolerant</w:t>
+      </w:r>
+    </w:p>
+    <w:p>
+      <w:pPr>
+        <w:pStyle w:val="a0"/>
+        <w:ind w:left="360"/>
+        <w:rPr>
+          <w:lang w:eastAsia="zh-TW"/>
+        </w:rPr>
+      </w:pPr>
+      <w:r>
+        <w:rPr>
+          <w:lang w:eastAsia="zh-TW"/>
+        </w:rPr>
+        <w:t xml:space="preserve">$ sudo yum update </w:t>
+      </w:r>
+      <w:r>
+        <w:rPr>
+          <w:lang w:eastAsia="zh-TW"/>
+        </w:rPr>
+        <w:t>–</w:t>
+      </w:r>
+      <w:r>
+        <w:rPr>
+          <w:lang w:eastAsia="zh-TW"/>
+        </w:rPr>
+        <w:t>assumeyes</w:t>
+      </w:r>
+      <w:r>
+        <w:rPr>
+          <w:lang w:eastAsia="zh-TW"/>
+        </w:rPr>
+        <w:br/>
+      </w:r>
+    </w:p>
+    <w:p>
+      <w:pPr>
+        <w:pStyle w:val="a0"/>
+        <w:numPr>
+          <w:ilvl w:val="0"/>
+          <w:numId w:val="29"/>
+        </w:numPr>
+        <w:rPr>
+          <w:lang w:eastAsia="zh-TW"/>
+        </w:rPr>
+      </w:pPr>
+      <w:r>
+        <w:rPr>
+          <w:lang w:eastAsia="zh-TW"/>
+        </w:rPr>
+        <w:t>Verify that the kernel is at least 3.10:</w:t>
+      </w:r>
+    </w:p>
+    <w:p>
+      <w:pPr>
+        <w:pStyle w:val="a0"/>
+        <w:ind w:left="360"/>
+        <w:rPr>
+          <w:lang w:eastAsia="zh-TW"/>
+        </w:rPr>
+      </w:pPr>
+      <w:r>
+        <w:rPr>
+          <w:lang w:eastAsia="zh-TW"/>
+        </w:rPr>
+        <w:t>$ uname -r</w:t>
+      </w:r>
+    </w:p>
+    <w:p>
+      <w:pPr>
+        <w:pStyle w:val="a0"/>
+        <w:ind w:left="360"/>
+        <w:rPr>
+          <w:lang w:eastAsia="zh-TW"/>
+        </w:rPr>
+      </w:pPr>
+      <w:r>
+        <w:rPr>
+          <w:lang w:eastAsia="zh-TW"/>
+        </w:rPr>
+        <w:t>3.10.0-327.10.1.el7.x86_64</w:t>
+      </w:r>
+    </w:p>
+    <w:p>
+      <w:pPr>
+        <w:pStyle w:val="a0"/>
+        <w:ind w:left="360"/>
+        <w:rPr>
+          <w:lang w:eastAsia="zh-TW"/>
+        </w:rPr>
+      </w:pPr>
+    </w:p>
+    <w:p>
+      <w:pPr>
+        <w:pStyle w:val="a0"/>
+        <w:numPr>
+          <w:ilvl w:val="0"/>
+          <w:numId w:val="29"/>
+        </w:numPr>
+        <w:rPr>
+          <w:lang w:eastAsia="zh-TW"/>
+        </w:rPr>
+      </w:pPr>
+      <w:r>
+        <w:rPr>
+          <w:lang w:eastAsia="zh-TW"/>
+        </w:rPr>
+        <w:t>Enable OverlayFS:</w:t>
+      </w:r>
+    </w:p>
+    <w:p>
+      <w:pPr>
+        <w:pStyle w:val="a0"/>
+        <w:ind w:left="360"/>
+        <w:rPr>
+          <w:lang w:eastAsia="zh-TW"/>
+        </w:rPr>
+      </w:pPr>
+      <w:r>
+        <w:rPr>
+          <w:lang w:eastAsia="zh-TW"/>
+        </w:rPr>
+        <w:t>$ sudo tee /etc/modules-load.d/overlay.conf &lt;&lt;-'EOF'</w:t>
+      </w:r>
+    </w:p>
+    <w:p>
+      <w:pPr>
+        <w:pStyle w:val="a0"/>
+        <w:ind w:left="360"/>
+        <w:rPr>
+          <w:lang w:eastAsia="zh-TW"/>
+        </w:rPr>
+      </w:pPr>
+      <w:r>
+        <w:rPr>
+          <w:lang w:eastAsia="zh-TW"/>
+        </w:rPr>
+        <w:t>overlay</w:t>
+      </w:r>
+    </w:p>
+    <w:p>
+      <w:pPr>
+        <w:pStyle w:val="a0"/>
+        <w:ind w:left="360"/>
+        <w:rPr>
+          <w:lang w:eastAsia="zh-TW"/>
+        </w:rPr>
+      </w:pPr>
+      <w:r>
+        <w:rPr>
+          <w:lang w:eastAsia="zh-TW"/>
+        </w:rPr>
+        <w:t>EOF</w:t>
+      </w:r>
+    </w:p>
+    <w:p>
+      <w:pPr>
+        <w:pStyle w:val="a0"/>
+        <w:ind w:left="360"/>
+        <w:rPr>
+          <w:lang w:eastAsia="zh-TW"/>
+        </w:rPr>
+      </w:pPr>
+    </w:p>
+    <w:p>
+      <w:pPr>
+        <w:pStyle w:val="a0"/>
+        <w:numPr>
+          <w:ilvl w:val="0"/>
+          <w:numId w:val="29"/>
+        </w:numPr>
+        <w:rPr>
+          <w:lang w:eastAsia="zh-TW"/>
+        </w:rPr>
+      </w:pPr>
+      <w:r>
+        <w:rPr>
+          <w:lang w:eastAsia="zh-TW"/>
+        </w:rPr>
+        <w:t>Reboot to reload kernel modules:</w:t>
+      </w:r>
+    </w:p>
+    <w:p>
+      <w:pPr>
+        <w:pStyle w:val="a0"/>
+        <w:ind w:left="360"/>
+        <w:rPr>
+          <w:lang w:eastAsia="zh-TW"/>
+        </w:rPr>
+      </w:pPr>
+      <w:r>
+        <w:rPr>
+          <w:lang w:eastAsia="zh-TW"/>
+        </w:rPr>
+        <w:t>$ reboot</w:t>
+      </w:r>
+    </w:p>
+    <w:p>
+      <w:pPr>
+        <w:pStyle w:val="a0"/>
+        <w:ind w:left="360"/>
+        <w:rPr>
+          <w:lang w:eastAsia="zh-TW"/>
+        </w:rPr>
+      </w:pPr>
+    </w:p>
+    <w:p>
+      <w:pPr>
+        <w:pStyle w:val="a0"/>
+        <w:numPr>
+          <w:ilvl w:val="0"/>
+          <w:numId w:val="29"/>
+        </w:numPr>
+        <w:rPr>
+          <w:lang w:eastAsia="zh-TW"/>
+        </w:rPr>
+      </w:pPr>
+      <w:r>
+        <w:rPr>
+          <w:lang w:eastAsia="zh-TW"/>
+        </w:rPr>
+        <w:t>Verify that OverlayFS is enabled:</w:t>
+      </w:r>
+    </w:p>
+    <w:p>
+      <w:pPr>
+        <w:pStyle w:val="a0"/>
+        <w:ind w:left="360"/>
+        <w:rPr>
+          <w:lang w:eastAsia="zh-TW"/>
+        </w:rPr>
+      </w:pPr>
+      <w:r>
+        <w:rPr>
+          <w:lang w:eastAsia="zh-TW"/>
+        </w:rPr>
+        <w:t>$ lsmod | grep overlay</w:t>
+      </w:r>
+    </w:p>
+    <w:p>
+      <w:pPr>
+        <w:pStyle w:val="a0"/>
+        <w:ind w:left="360"/>
+        <w:rPr>
+          <w:lang w:eastAsia="zh-TW"/>
+        </w:rPr>
+      </w:pPr>
+      <w:r>
+        <w:rPr>
+          <w:lang w:eastAsia="zh-TW"/>
+        </w:rPr>
+        <w:t>overlay</w:t>
+      </w:r>
+    </w:p>
+    <w:p>
+      <w:pPr>
+        <w:pStyle w:val="a0"/>
+        <w:numPr>
+          <w:ilvl w:val="0"/>
+          <w:numId w:val="29"/>
+        </w:numPr>
+        <w:rPr>
+          <w:lang w:eastAsia="zh-TW"/>
+        </w:rPr>
+      </w:pPr>
+      <w:r>
+        <w:rPr>
+          <w:lang w:eastAsia="zh-TW"/>
+        </w:rPr>
+        <w:t>Configure yum to use the Docker yum repo:</w:t>
+      </w:r>
+    </w:p>
+    <w:p>
+      <w:pPr>
+        <w:pStyle w:val="a0"/>
+        <w:ind w:left="360"/>
+        <w:rPr>
+          <w:lang w:eastAsia="zh-TW"/>
+        </w:rPr>
+      </w:pPr>
+      <w:r>
+        <w:rPr>
+          <w:lang w:eastAsia="zh-TW"/>
+        </w:rPr>
+        <w:t>$ sudo tee /etc/yum.repos.d/docker.repo &lt;&lt;-'EOF'</w:t>
+      </w:r>
+    </w:p>
+    <w:p>
+      <w:pPr>
+        <w:pStyle w:val="a0"/>
+        <w:ind w:left="360"/>
+        <w:rPr>
+          <w:lang w:eastAsia="zh-TW"/>
+        </w:rPr>
+      </w:pPr>
+      <w:r>
+        <w:rPr>
+          <w:lang w:eastAsia="zh-TW"/>
+        </w:rPr>
+        <w:t>[dockerrepo]</w:t>
+      </w:r>
+    </w:p>
+    <w:p>
+      <w:pPr>
+        <w:pStyle w:val="a0"/>
+        <w:ind w:left="360"/>
+        <w:rPr>
+          <w:lang w:eastAsia="zh-TW"/>
+        </w:rPr>
+      </w:pPr>
+      <w:r>
+        <w:rPr>
+          <w:lang w:eastAsia="zh-TW"/>
+        </w:rPr>
+        <w:t>name=Docker Repository</w:t>
+      </w:r>
+    </w:p>
+    <w:p>
+      <w:pPr>
+        <w:pStyle w:val="a0"/>
+        <w:ind w:left="360"/>
+        <w:rPr>
+          <w:lang w:eastAsia="zh-TW"/>
+        </w:rPr>
+      </w:pPr>
+      <w:r>
+        <w:rPr>
+          <w:lang w:eastAsia="zh-TW"/>
+        </w:rPr>
+        <w:t>baseurl=https://yum.dockerproject.org/repo/main/centos/$releasever/</w:t>
+      </w:r>
+    </w:p>
+    <w:p>
+      <w:pPr>
+        <w:pStyle w:val="a0"/>
+        <w:ind w:left="360"/>
+        <w:rPr>
+          <w:lang w:eastAsia="zh-TW"/>
+        </w:rPr>
+      </w:pPr>
+      <w:r>
+        <w:rPr>
+          <w:lang w:eastAsia="zh-TW"/>
+        </w:rPr>
+        <w:t>enabled=1</w:t>
+      </w:r>
+    </w:p>
+    <w:p>
+      <w:pPr>
+        <w:pStyle w:val="a0"/>
+        <w:ind w:left="360"/>
+        <w:rPr>
+          <w:lang w:eastAsia="zh-TW"/>
+        </w:rPr>
+      </w:pPr>
+      <w:r>
+        <w:rPr>
+          <w:lang w:eastAsia="zh-TW"/>
+        </w:rPr>
+        <w:t>gpgcheck=1</w:t>
+      </w:r>
+    </w:p>
+    <w:p>
+      <w:pPr>
+        <w:pStyle w:val="a0"/>
+        <w:ind w:left="360"/>
+        <w:rPr>
+          <w:lang w:eastAsia="zh-TW"/>
+        </w:rPr>
+      </w:pPr>
+      <w:r>
+        <w:rPr>
+          <w:lang w:eastAsia="zh-TW"/>
+        </w:rPr>
+        <w:t>gpgkey=https://yum.dockerproject.org/gpg</w:t>
+      </w:r>
+    </w:p>
+    <w:p>
+      <w:pPr>
+        <w:pStyle w:val="a0"/>
+        <w:ind w:left="360"/>
+        <w:rPr>
+          <w:lang w:eastAsia="zh-TW"/>
+        </w:rPr>
+      </w:pPr>
+      <w:r>
+        <w:rPr>
+          <w:lang w:eastAsia="zh-TW"/>
+        </w:rPr>
+        <w:t>EOF</w:t>
+      </w:r>
+    </w:p>
+    <w:p>
+      <w:pPr>
+        <w:pStyle w:val="a0"/>
+        <w:numPr>
+          <w:ilvl w:val="0"/>
+          <w:numId w:val="29"/>
+        </w:numPr>
+        <w:rPr>
+          <w:lang w:eastAsia="zh-TW"/>
+        </w:rPr>
+      </w:pPr>
+      <w:r>
+        <w:rPr>
+          <w:lang w:eastAsia="zh-TW"/>
+        </w:rPr>
+        <w:lastRenderedPageBreak/>
+        <w:t>Configure systemd to run the Docker Daemon with OverlayFS:</w:t>
+      </w:r>
+    </w:p>
+    <w:p>
+      <w:pPr>
+        <w:pStyle w:val="a0"/>
+        <w:ind w:left="360"/>
+        <w:rPr>
+          <w:lang w:eastAsia="zh-TW"/>
+        </w:rPr>
+      </w:pPr>
+      <w:r>
+        <w:rPr>
+          <w:lang w:eastAsia="zh-TW"/>
+        </w:rPr>
+        <w:t>$ sudo mkdir -p /etc/systemd/system/docker.service.d &amp;&amp; sudo tee /etc/systemd/system/docker.service.d/override.conf &lt;&lt;- EOF</w:t>
+      </w:r>
+    </w:p>
+    <w:p>
+      <w:pPr>
+        <w:pStyle w:val="a0"/>
+        <w:ind w:left="360"/>
+        <w:rPr>
+          <w:lang w:eastAsia="zh-TW"/>
+        </w:rPr>
+      </w:pPr>
+      <w:r>
+        <w:rPr>
+          <w:lang w:eastAsia="zh-TW"/>
+        </w:rPr>
+        <w:t>[Service]</w:t>
+      </w:r>
+    </w:p>
+    <w:p>
+      <w:pPr>
+        <w:pStyle w:val="a0"/>
+        <w:ind w:left="360"/>
+        <w:rPr>
+          <w:lang w:eastAsia="zh-TW"/>
+        </w:rPr>
+      </w:pPr>
+      <w:r>
+        <w:rPr>
+          <w:lang w:eastAsia="zh-TW"/>
+        </w:rPr>
+        <w:t>ExecStart=</w:t>
+      </w:r>
+    </w:p>
+    <w:p>
+      <w:pPr>
+        <w:pStyle w:val="a0"/>
+        <w:ind w:left="360"/>
+        <w:rPr>
+          <w:lang w:eastAsia="zh-TW"/>
+        </w:rPr>
+      </w:pPr>
+      <w:r>
+        <w:rPr>
+          <w:lang w:eastAsia="zh-TW"/>
+        </w:rPr>
+        <w:t>ExecStart=/usr/bin/docker daemon --storage-driver=overlay -H fd://</w:t>
+      </w:r>
+    </w:p>
+    <w:p>
+      <w:pPr>
+        <w:pStyle w:val="a0"/>
+        <w:ind w:left="360"/>
+        <w:rPr>
+          <w:lang w:eastAsia="zh-TW"/>
+        </w:rPr>
+      </w:pPr>
+      <w:r>
+        <w:rPr>
+          <w:lang w:eastAsia="zh-TW"/>
+        </w:rPr>
+        <w:t>EOF</w:t>
+      </w:r>
+    </w:p>
+    <w:p>
+      <w:pPr>
+        <w:pStyle w:val="a0"/>
+        <w:numPr>
+          <w:ilvl w:val="0"/>
+          <w:numId w:val="29"/>
+        </w:numPr>
+        <w:rPr>
+          <w:lang w:eastAsia="zh-TW"/>
+        </w:rPr>
+      </w:pPr>
+      <w:r>
+        <w:rPr>
+          <w:lang w:eastAsia="zh-TW"/>
+        </w:rPr>
+        <w:t>Install the Docker engine, daemon, and service:</w:t>
+      </w:r>
+    </w:p>
+    <w:p>
+      <w:pPr>
+        <w:pStyle w:val="a0"/>
+        <w:ind w:left="360"/>
+        <w:rPr>
+          <w:lang w:eastAsia="zh-TW"/>
+        </w:rPr>
+      </w:pPr>
+      <w:r>
+        <w:rPr>
+          <w:lang w:eastAsia="zh-TW"/>
+        </w:rPr>
+        <w:t>$ sudo yum install --assumeyes --tolerant docker-engine</w:t>
+      </w:r>
+    </w:p>
+    <w:p>
+      <w:pPr>
+        <w:pStyle w:val="a0"/>
+        <w:ind w:left="360"/>
+        <w:rPr>
+          <w:lang w:eastAsia="zh-TW"/>
+        </w:rPr>
+      </w:pPr>
+      <w:r>
+        <w:rPr>
+          <w:lang w:eastAsia="zh-TW"/>
+        </w:rPr>
+        <w:t>$ sudo systemctl start docker</w:t>
+      </w:r>
+    </w:p>
+    <w:p>
+      <w:pPr>
+        <w:pStyle w:val="a0"/>
+        <w:ind w:left="360"/>
+        <w:rPr>
+          <w:lang w:eastAsia="zh-TW"/>
+        </w:rPr>
+      </w:pPr>
+      <w:r>
+        <w:rPr>
+          <w:lang w:eastAsia="zh-TW"/>
+        </w:rPr>
+        <w:t>$ sudo systemctl enable docker</w:t>
+      </w:r>
+    </w:p>
+    <w:p>
+      <w:pPr>
+        <w:pStyle w:val="a0"/>
+        <w:ind w:leftChars="200" w:left="400"/>
+        <w:rPr>
+          <w:lang w:eastAsia="zh-TW"/>
+        </w:rPr>
+      </w:pPr>
+      <w:r>
+        <w:rPr>
+          <w:lang w:eastAsia="zh-TW"/>
+        </w:rPr>
+        <w:t>When the process completes, you should see:</w:t>
+      </w:r>
+    </w:p>
+    <w:p>
+      <w:pPr>
+        <w:pStyle w:val="a0"/>
+        <w:ind w:leftChars="200" w:left="400"/>
+        <w:rPr>
+          <w:lang w:eastAsia="zh-TW"/>
+        </w:rPr>
+      </w:pPr>
+      <w:r>
+        <w:rPr>
+          <w:lang w:eastAsia="zh-TW"/>
+        </w:rPr>
+        <w:t>Complete!</w:t>
+      </w:r>
+    </w:p>
+    <w:p>
+      <w:pPr>
+        <w:pStyle w:val="a0"/>
+        <w:ind w:leftChars="200" w:left="400"/>
+        <w:rPr>
+          <w:lang w:eastAsia="zh-TW"/>
+        </w:rPr>
+      </w:pPr>
+      <w:r>
+        <w:rPr>
+          <w:lang w:eastAsia="zh-TW"/>
+        </w:rPr>
+        <w:t>Created symlink from /etc/systemd/system/multi-user.target.wants/docker.service to /usr/lib/systemd/system/docker.service.</w:t>
+      </w:r>
+    </w:p>
+    <w:p>
+      <w:pPr>
+        <w:pStyle w:val="a0"/>
+        <w:numPr>
+          <w:ilvl w:val="0"/>
+          <w:numId w:val="29"/>
+        </w:numPr>
+        <w:rPr>
+          <w:lang w:eastAsia="zh-TW"/>
+        </w:rPr>
+      </w:pPr>
+      <w:r>
+        <w:rPr>
+          <w:lang w:eastAsia="zh-TW"/>
+        </w:rPr>
+        <w:t>Test that Docker is properly installed:</w:t>
+      </w:r>
+    </w:p>
+    <w:p>
+      <w:pPr>
+        <w:pStyle w:val="a0"/>
+        <w:ind w:leftChars="200" w:left="400"/>
+        <w:rPr>
+          <w:lang w:eastAsia="zh-TW"/>
+        </w:rPr>
+      </w:pPr>
+      <w:r>
+        <w:rPr>
+          <w:lang w:eastAsia="zh-TW"/>
+        </w:rPr>
+        <w:t xml:space="preserve"> $ sudo docker ps</w:t>
+      </w:r>
+    </w:p>
+    <w:p>
+      <w:pPr>
+        <w:pStyle w:val="a0"/>
+        <w:rPr>
+          <w:lang w:eastAsia="zh-TW"/>
+        </w:rPr>
+      </w:pPr>
+    </w:p>
+    <w:p>
+      <w:pPr>
+        <w:pStyle w:val="a0"/>
+        <w:rPr>
+          <w:lang w:eastAsia="zh-TW"/>
+        </w:rPr>
+      </w:pPr>
+    </w:p>
+    <w:p>
+      <w:pPr>
+        <w:pStyle w:val="a0"/>
+        <w:rPr>
+          <w:lang w:eastAsia="zh-TW"/>
+        </w:rPr>
+      </w:pPr>
+    </w:p>
+    <w:p>
+      <w:pPr>
+        <w:pStyle w:val="a0"/>
+        <w:rPr>
+          <w:lang w:eastAsia="zh-TW"/>
+        </w:rPr>
+      </w:pPr>
+    </w:p>
+    <w:p>
+      <w:pPr>
+        <w:pStyle w:val="a0"/>
+        <w:rPr>
+          <w:lang w:eastAsia="zh-TW"/>
+        </w:rPr>
+      </w:pPr>
+    </w:p>
+    <w:p>
+      <w:pPr>
+        <w:pStyle w:val="a0"/>
+        <w:rPr>
+          <w:lang w:eastAsia="zh-TW"/>
+        </w:rPr>
+      </w:pPr>
+    </w:p>
+    <w:p>
+      <w:pPr>
+        <w:pStyle w:val="a0"/>
+        <w:rPr>
+          <w:lang w:eastAsia="zh-TW"/>
+        </w:rPr>
+      </w:pPr>
+    </w:p>
+    <w:p>
+      <w:pPr>
+        <w:pStyle w:val="a0"/>
+        <w:rPr>
+          <w:lang w:eastAsia="zh-TW"/>
+        </w:rPr>
+      </w:pPr>
+    </w:p>
+    <w:p>
+      <w:pPr>
+        <w:pStyle w:val="a0"/>
+        <w:rPr>
+          <w:lang w:eastAsia="zh-TW"/>
+        </w:rPr>
+      </w:pPr>
+    </w:p>
+    <w:p>
+      <w:pPr>
+        <w:pStyle w:val="a0"/>
+        <w:rPr>
+          <w:lang w:eastAsia="zh-TW"/>
+        </w:rPr>
+      </w:pPr>
+    </w:p>
+    <w:p>
+      <w:pPr>
+        <w:pStyle w:val="a0"/>
+        <w:rPr>
+          <w:lang w:eastAsia="zh-TW"/>
+        </w:rPr>
+      </w:pPr>
+    </w:p>
+    <w:p>
+      <w:pPr>
+        <w:pStyle w:val="a0"/>
+        <w:rPr>
+          <w:lang w:eastAsia="zh-TW"/>
+        </w:rPr>
+      </w:pPr>
+    </w:p>
+    <w:p>
+      <w:pPr>
+        <w:pStyle w:val="a0"/>
+        <w:rPr>
+          <w:lang w:eastAsia="zh-TW"/>
+        </w:rPr>
+      </w:pPr>
+    </w:p>
+    <w:p>
+      <w:pPr>
+        <w:pStyle w:val="a0"/>
+        <w:rPr>
+          <w:lang w:eastAsia="zh-TW"/>
+        </w:rPr>
+      </w:pPr>
+    </w:p>
+    <w:p>
+      <w:pPr>
+        <w:pStyle w:val="a0"/>
+        <w:rPr>
+          <w:lang w:eastAsia="zh-TW"/>
+        </w:rPr>
+      </w:pPr>
+    </w:p>
+    <w:p>
+      <w:pPr>
+        <w:pStyle w:val="a0"/>
+        <w:rPr>
+          <w:rFonts w:hint="eastAsia"/>
+          <w:lang w:eastAsia="zh-TW"/>
+        </w:rPr>
+      </w:pPr>
+    </w:p>
+    <w:p>
+      <w:pPr>
+        <w:pStyle w:val="4"/>
+        <w:rPr>
+          <w:rFonts w:hint="eastAsia"/>
+          <w:lang w:eastAsia="zh-TW"/>
+        </w:rPr>
+      </w:pPr>
+      <w:r>
+        <w:rPr>
+          <w:lang w:eastAsia="zh-TW"/>
+        </w:rPr>
+        <w:lastRenderedPageBreak/>
+        <w:t>DC/OS Installation</w:t>
+      </w:r>
+    </w:p>
+    <w:p>
+      <w:pPr>
+        <w:pStyle w:val="a0"/>
+        <w:rPr>
+          <w:rFonts w:hint="eastAsia"/>
+          <w:lang w:eastAsia="zh-TW"/>
+        </w:rPr>
+      </w:pPr>
+      <w:r>
+        <w:rPr>
+          <w:rFonts w:hint="eastAsia"/>
+          <w:lang w:eastAsia="zh-TW"/>
+        </w:rPr>
+        <w:t>相關安裝路徑一覽：</w:t>
+      </w:r>
+    </w:p>
+    <w:p>
+      <w:pPr>
+        <w:pStyle w:val="a0"/>
+        <w:rPr>
+          <w:rFonts w:hint="eastAsia"/>
+          <w:lang w:eastAsia="zh-TW"/>
+        </w:rPr>
+      </w:pPr>
+      <w:r>
+        <w:rPr>
+          <w:noProof/>
+          <w:lang w:eastAsia="zh-TW"/>
+        </w:rPr>
+        <w:drawing>
+          <wp:anchor distT="0" distB="0" distL="114300" distR="114300" simplePos="0" relativeHeight="251659264" behindDoc="0" locked="0" layoutInCell="1" allowOverlap="1" wp14:anchorId="07062C5A" wp14:editId="6B682C7E">
+            <wp:simplePos x="0" y="0"/>
+            <wp:positionH relativeFrom="margin">
+              <wp:align>left</wp:align>
+            </wp:positionH>
+            <wp:positionV relativeFrom="paragraph">
+              <wp:posOffset>0</wp:posOffset>
+            </wp:positionV>
+            <wp:extent cx="5942857" cy="4733333"/>
+            <wp:effectExtent l="0" t="0" r="1270" b="0"/>
+            <wp:wrapSquare wrapText="bothSides"/>
+            <wp:docPr id="1" name="圖片 1"/>
+            <wp:cNvGraphicFramePr>
+              <a:graphicFrameLocks xmlns:a="http://schemas.openxmlformats.org/drawingml/2006/main" noChangeAspect="1"/>
+            </wp:cNvGraphicFramePr>
+            <a:graphic xmlns:a="http://schemas.openxmlformats.org/drawingml/2006/main">
+              <a:graphicData uri="http://schemas.openxmlformats.org/drawingml/2006/picture">
+                <pic:pic xmlns:pic="http://schemas.openxmlformats.org/drawingml/2006/picture">
+                  <pic:nvPicPr>
+                    <pic:cNvPr id="1" name=""/>
+                    <pic:cNvPicPr/>
+                  </pic:nvPicPr>
+                  <pic:blipFill>
+                    <a:blip r:embed="rId8">
+                      <a:extLst>
+                        <a:ext uri="{28A0092B-C50C-407E-A947-70E740481C1C}">
+                          <a14:useLocalDpi xmlns:a14="http://schemas.microsoft.com/office/drawing/2010/main" val="0"/>
+                        </a:ext>
+                      </a:extLst>
+                    </a:blip>
+                    <a:stretch>
+                      <a:fillRect/>
+                    </a:stretch>
+                  </pic:blipFill>
+                  <pic:spPr>
+                    <a:xfrm>
+                      <a:off x="0" y="0"/>
+                      <a:ext cx="5942857" cy="4733333"/>
+                    </a:xfrm>
+                    <a:prstGeom prst="rect">
+                      <a:avLst/>
+                    </a:prstGeom>
+                  </pic:spPr>
+                </pic:pic>
+              </a:graphicData>
+            </a:graphic>
+          </wp:anchor>
+        </w:drawing>
+      </w:r>
+    </w:p>
+    <w:p>
+      <w:pPr>
+        <w:pStyle w:val="1"/>
+        <w:numPr>
+          <w:ilvl w:val="0"/>
+          <w:numId w:val="0"/>
+        </w:numPr>
+        <w:ind w:left="432"/>
+      </w:pPr>
+      <w:bookmarkStart w:id="10" w:name="_Toc448758213"/>
+    </w:p>
+    <w:p>
+      <w:pPr>
+        <w:pStyle w:val="a0"/>
+      </w:pPr>
+    </w:p>
+    <w:p>
+      <w:pPr>
+        <w:pStyle w:val="a0"/>
+      </w:pPr>
+    </w:p>
+    <w:p>
+      <w:pPr>
+        <w:pStyle w:val="a0"/>
+      </w:pPr>
+    </w:p>
+    <w:p>
+      <w:pPr>
+        <w:pStyle w:val="a0"/>
+      </w:pPr>
+    </w:p>
+    <w:p>
+      <w:pPr>
+        <w:pStyle w:val="a0"/>
+      </w:pPr>
+    </w:p>
+    <w:p>
+      <w:pPr>
+        <w:pStyle w:val="a0"/>
+      </w:pPr>
+    </w:p>
+    <w:p>
+      <w:pPr>
+        <w:pStyle w:val="a0"/>
+      </w:pPr>
+    </w:p>
+    <w:p>
+      <w:pPr>
+        <w:pStyle w:val="a0"/>
+      </w:pPr>
+    </w:p>
+    <w:p>
+      <w:pPr>
+        <w:pStyle w:val="a0"/>
+      </w:pPr>
+    </w:p>
+    <w:p>
+      <w:pPr>
+        <w:pStyle w:val="a0"/>
+      </w:pPr>
+    </w:p>
+    <w:p>
+      <w:pPr>
+        <w:pStyle w:val="a0"/>
+      </w:pPr>
+    </w:p>
+    <w:p>
+      <w:pPr>
+        <w:pStyle w:val="a0"/>
+      </w:pPr>
+    </w:p>
+    <w:p>
+      <w:pPr>
+        <w:pStyle w:val="a0"/>
+      </w:pPr>
+    </w:p>
+    <w:p>
+      <w:pPr>
+        <w:pStyle w:val="a0"/>
+      </w:pPr>
+    </w:p>
+    <w:p>
+      <w:pPr>
+        <w:pStyle w:val="a0"/>
+      </w:pPr>
+    </w:p>
+    <w:p>
+      <w:pPr>
+        <w:pStyle w:val="a0"/>
+      </w:pPr>
+    </w:p>
+    <w:p>
+      <w:pPr>
+        <w:pStyle w:val="a0"/>
+      </w:pPr>
+    </w:p>
+    <w:p>
+      <w:pPr>
+        <w:pStyle w:val="a0"/>
+      </w:pPr>
+    </w:p>
+    <w:p>
+      <w:pPr>
+        <w:pStyle w:val="a0"/>
+      </w:pPr>
+    </w:p>
+    <w:p>
+      <w:pPr>
+        <w:pStyle w:val="a0"/>
+        <w:rPr>
+          <w:lang w:eastAsia="zh-TW"/>
+        </w:rPr>
+      </w:pPr>
+    </w:p>
+    <w:p>
+      <w:pPr>
+        <w:pStyle w:val="a0"/>
+        <w:numPr>
+          <w:ilvl w:val="0"/>
+          <w:numId w:val="31"/>
+        </w:numPr>
+        <w:rPr>
+          <w:lang w:eastAsia="zh-TW"/>
+        </w:rPr>
+      </w:pPr>
+      <w:r>
+        <w:rPr>
+          <w:lang w:eastAsia="zh-TW"/>
+        </w:rPr>
+        <w:t>Download the </w:t>
+      </w:r>
+      <w:hyperlink r:id="rId9" w:history="1">
+        <w:r>
+          <w:rPr>
+            <w:rStyle w:val="aa"/>
+            <w:sz w:val="20"/>
+            <w:lang w:eastAsia="zh-TW"/>
+          </w:rPr>
+          <w:t>DC/OS installer</w:t>
+        </w:r>
+      </w:hyperlink>
+      <w:r>
+        <w:rPr>
+          <w:lang w:eastAsia="zh-TW"/>
+        </w:rPr>
+        <w:t> to your bootstrap node.</w:t>
+      </w:r>
+    </w:p>
+    <w:p>
+      <w:pPr>
+        <w:pStyle w:val="a0"/>
+        <w:ind w:left="360"/>
+        <w:rPr>
+          <w:lang w:eastAsia="zh-TW"/>
+        </w:rPr>
+      </w:pPr>
+      <w:r>
+        <w:rPr>
+          <w:lang w:eastAsia="zh-TW"/>
+        </w:rPr>
+        <w:t xml:space="preserve">$ curl -O </w:t>
+      </w:r>
+      <w:hyperlink r:id="rId10" w:history="1">
+        <w:r>
+          <w:rPr>
+            <w:rStyle w:val="aa"/>
+            <w:sz w:val="20"/>
+            <w:lang w:eastAsia="zh-TW"/>
+          </w:rPr>
+          <w:t>https://downloads.dcos.io/dcos/EarlyAccess/dcos_generate_config.sh</w:t>
+        </w:r>
+      </w:hyperlink>
+    </w:p>
+    <w:p>
+      <w:pPr>
+        <w:pStyle w:val="a0"/>
+        <w:ind w:left="360"/>
+        <w:rPr>
+          <w:lang w:eastAsia="zh-TW"/>
+        </w:rPr>
+      </w:pPr>
+    </w:p>
+    <w:p>
+      <w:pPr>
+        <w:pStyle w:val="a0"/>
+        <w:numPr>
+          <w:ilvl w:val="0"/>
+          <w:numId w:val="31"/>
+        </w:numPr>
+        <w:rPr>
+          <w:lang w:eastAsia="zh-TW"/>
+        </w:rPr>
+      </w:pPr>
+      <w:r>
+        <w:rPr>
+          <w:lang w:eastAsia="zh-TW"/>
+        </w:rPr>
+        <w:t>From your terminal, start the DC/OS GUI installer with this command.</w:t>
+      </w:r>
+    </w:p>
+    <w:p>
+      <w:pPr>
+        <w:pStyle w:val="a0"/>
+        <w:ind w:left="360"/>
+        <w:rPr>
+          <w:lang w:eastAsia="zh-TW"/>
+        </w:rPr>
+      </w:pPr>
+      <w:r>
+        <w:rPr>
+          <w:lang w:eastAsia="zh-TW"/>
+        </w:rPr>
+        <w:t>$ sudo bash dcos_generate_config.sh --web</w:t>
+      </w:r>
+    </w:p>
+    <w:p>
+      <w:pPr>
+        <w:pStyle w:val="a0"/>
+        <w:ind w:firstLineChars="200" w:firstLine="400"/>
+        <w:rPr>
+          <w:lang w:eastAsia="zh-TW"/>
+        </w:rPr>
+      </w:pPr>
+      <w:r>
+        <w:rPr>
+          <w:lang w:eastAsia="zh-TW"/>
+        </w:rPr>
+        <w:t>Here is an example of the output.</w:t>
+      </w:r>
+    </w:p>
+    <w:p>
+      <w:pPr>
+        <w:pStyle w:val="a0"/>
+        <w:ind w:leftChars="300" w:left="600"/>
+        <w:rPr>
+          <w:lang w:eastAsia="zh-TW"/>
+        </w:rPr>
+      </w:pPr>
+      <w:r>
+        <w:rPr>
+          <w:lang w:eastAsia="zh-TW"/>
+        </w:rPr>
+        <w:t>Running mesosphere/dcos-genconf docker with BUILD_DIR set to /home/centos/genconf</w:t>
+      </w:r>
+    </w:p>
+    <w:p>
+      <w:pPr>
+        <w:pStyle w:val="a0"/>
+        <w:ind w:leftChars="300" w:left="600"/>
+        <w:rPr>
+          <w:lang w:eastAsia="zh-TW"/>
+        </w:rPr>
+      </w:pPr>
+      <w:r>
+        <w:rPr>
+          <w:lang w:eastAsia="zh-TW"/>
+        </w:rPr>
+        <w:t>16:36:09 dcos_installer.action_lib.prettyprint:: ====&gt; Starting DC/OS installer in web mode</w:t>
+      </w:r>
+    </w:p>
+    <w:p>
+      <w:pPr>
+        <w:pStyle w:val="a0"/>
+        <w:ind w:leftChars="300" w:left="600"/>
+        <w:rPr>
+          <w:lang w:eastAsia="zh-TW"/>
+        </w:rPr>
+      </w:pPr>
+      <w:r>
+        <w:rPr>
+          <w:lang w:eastAsia="zh-TW"/>
+        </w:rPr>
+        <w:lastRenderedPageBreak/>
+        <w:t>16:36:09 root:: Starting server ('0.0.0.0', 9000)</w:t>
+      </w:r>
+    </w:p>
+    <w:p>
+      <w:pPr>
+        <w:pStyle w:val="a0"/>
+        <w:rPr>
+          <w:lang w:eastAsia="zh-TW"/>
+        </w:rPr>
+      </w:pPr>
+      <w:r>
+        <w:rPr>
+          <w:b/>
+          <w:bCs/>
+          <w:lang w:eastAsia="zh-TW"/>
+        </w:rPr>
+        <w:t>Tip:</w:t>
+      </w:r>
+      <w:r>
+        <w:rPr>
+          <w:lang w:eastAsia="zh-TW"/>
+        </w:rPr>
+        <w:t> You can add the verbose (-v) flag to see the debug output:</w:t>
+      </w:r>
+    </w:p>
+    <w:p>
+      <w:pPr>
+        <w:pStyle w:val="a0"/>
+        <w:rPr>
+          <w:lang w:eastAsia="zh-TW"/>
+        </w:rPr>
+      </w:pPr>
+    </w:p>
+    <w:p>
+      <w:pPr>
+        <w:pStyle w:val="a0"/>
+        <w:rPr>
+          <w:lang w:eastAsia="zh-TW"/>
+        </w:rPr>
+      </w:pPr>
+      <w:r>
+        <w:rPr>
+          <w:lang w:eastAsia="zh-TW"/>
+        </w:rPr>
+        <w:t>$ sudo bash dcos_generate_config.sh --web -v</w:t>
+      </w:r>
+    </w:p>
+    <w:p>
+      <w:pPr>
+        <w:pStyle w:val="a0"/>
+        <w:numPr>
+          <w:ilvl w:val="0"/>
+          <w:numId w:val="31"/>
+        </w:numPr>
+        <w:rPr>
+          <w:lang w:eastAsia="zh-TW"/>
+        </w:rPr>
+      </w:pPr>
+      <w:r>
+        <w:rPr>
+          <w:lang w:eastAsia="zh-TW"/>
+        </w:rPr>
+        <w:t>Launch the DC/OS web installer in your browser at: </w:t>
+      </w:r>
+      <w:hyperlink w:history="1">
+        <w:r>
+          <w:rPr>
+            <w:rStyle w:val="aa"/>
+            <w:sz w:val="20"/>
+            <w:lang w:eastAsia="zh-TW"/>
+          </w:rPr>
+          <w:t>http://&lt;bootstrap-node-public-ip&gt;:9000</w:t>
+        </w:r>
+      </w:hyperlink>
+      <w:r>
+        <w:rPr>
+          <w:lang w:eastAsia="zh-TW"/>
+        </w:rPr>
+        <w:t>.</w:t>
+      </w:r>
+    </w:p>
+    <w:p>
+      <w:pPr>
+        <w:pStyle w:val="a0"/>
+        <w:rPr>
+          <w:lang w:eastAsia="zh-TW"/>
+        </w:rPr>
+      </w:pPr>
+    </w:p>
+    <w:p>
+      <w:pPr>
+        <w:pStyle w:val="4"/>
+        <w:rPr>
+          <w:rFonts w:hint="eastAsia"/>
+          <w:lang w:eastAsia="zh-TW"/>
+        </w:rPr>
+      </w:pPr>
+      <w:r>
+        <w:rPr>
+          <w:lang w:eastAsia="zh-TW"/>
+        </w:rPr>
+        <w:t xml:space="preserve">DC/OS </w:t>
+      </w:r>
+      <w:r>
+        <w:rPr>
+          <w:lang w:eastAsia="zh-TW"/>
+        </w:rPr>
+        <w:t>SETUP</w:t>
+      </w:r>
+    </w:p>
+    <w:p>
+      <w:pPr>
+        <w:pStyle w:val="a0"/>
+        <w:rPr>
+          <w:lang w:eastAsia="zh-TW"/>
+        </w:rPr>
+      </w:pPr>
+    </w:p>
+    <w:p>
+      <w:pPr>
+        <w:spacing w:before="100" w:beforeAutospacing="1" w:after="100" w:afterAutospacing="1" w:line="240" w:lineRule="auto"/>
+        <w:outlineLvl w:val="2"/>
+        <w:rPr>
+          <w:rFonts w:ascii="ClioLight-Light" w:hAnsi="ClioLight-Light" w:cs="新細明體"/>
+          <w:b/>
+          <w:bCs/>
+          <w:color w:val="404040"/>
+          <w:sz w:val="27"/>
+          <w:szCs w:val="27"/>
+          <w:lang w:eastAsia="zh-TW"/>
+        </w:rPr>
+      </w:pPr>
+      <w:r>
+        <w:rPr>
+          <w:rFonts w:ascii="ClioLight-Light" w:hAnsi="ClioLight-Light" w:cs="新細明體"/>
+          <w:b/>
+          <w:bCs/>
+          <w:color w:val="404040"/>
+          <w:sz w:val="27"/>
+          <w:szCs w:val="27"/>
+          <w:lang w:eastAsia="zh-TW"/>
+        </w:rPr>
+        <w:t>Deployment Settings</w:t>
+      </w:r>
+    </w:p>
+    <w:p>
+      <w:pPr>
+        <w:pStyle w:val="a0"/>
+        <w:rPr>
+          <w:rFonts w:hint="eastAsia"/>
+          <w:lang w:eastAsia="zh-TW"/>
+        </w:rPr>
+      </w:pPr>
+    </w:p>
+    <w:p>
+      <w:pPr>
+        <w:pStyle w:val="a0"/>
+        <w:numPr>
+          <w:ilvl w:val="0"/>
+          <w:numId w:val="32"/>
+        </w:numPr>
+      </w:pPr>
+      <w:r>
+        <w:rPr>
+          <w:b/>
+          <w:bCs/>
+        </w:rPr>
+        <w:t>Master Private IP List</w:t>
+      </w:r>
+      <w:r>
+        <w:t> Specify a comma-separated list of your internal static master IP addresses.</w:t>
+      </w:r>
+    </w:p>
+    <w:p>
+      <w:pPr>
+        <w:pStyle w:val="a0"/>
+        <w:numPr>
+          <w:ilvl w:val="0"/>
+          <w:numId w:val="32"/>
+        </w:numPr>
+      </w:pPr>
+      <w:r>
+        <w:rPr>
+          <w:b/>
+          <w:bCs/>
+        </w:rPr>
+        <w:t>Agent Private IP List</w:t>
+      </w:r>
+      <w:r>
+        <w:t> Specify a comma-separated list of your internal static agent IP addresses.</w:t>
+      </w:r>
+    </w:p>
+    <w:p>
+      <w:pPr>
+        <w:pStyle w:val="a0"/>
+        <w:numPr>
+          <w:ilvl w:val="0"/>
+          <w:numId w:val="32"/>
+        </w:numPr>
+      </w:pPr>
+      <w:r>
+        <w:rPr>
+          <w:b/>
+          <w:bCs/>
+        </w:rPr>
+        <w:t>Master Public IP</w:t>
+      </w:r>
+      <w:r>
+        <w:t> Specify a publicly accessible proxy IP address to one of your master nodes. If you don’t have a proxy or already have access to the network where you are deploying this cluster, you can use one of the master IP’s that you specified in the master list. This proxy IP address is used to access the DC/OS web interface on the master node after DC/OS is installed.</w:t>
+      </w:r>
+    </w:p>
+    <w:p>
+      <w:pPr>
+        <w:pStyle w:val="a0"/>
+        <w:numPr>
+          <w:ilvl w:val="0"/>
+          <w:numId w:val="32"/>
+        </w:numPr>
+      </w:pPr>
+      <w:r>
+        <w:rPr>
+          <w:b/>
+          <w:bCs/>
+        </w:rPr>
+        <w:t>SSH Username</w:t>
+      </w:r>
+      <w:r>
+        <w:t> Specify the SSH username, for example centos.</w:t>
+      </w:r>
+    </w:p>
+    <w:p>
+      <w:pPr>
+        <w:pStyle w:val="a0"/>
+        <w:numPr>
+          <w:ilvl w:val="0"/>
+          <w:numId w:val="32"/>
+        </w:numPr>
+      </w:pPr>
+      <w:r>
+        <w:rPr>
+          <w:b/>
+          <w:bCs/>
+        </w:rPr>
+        <w:t>SSH Listening Port</w:t>
+      </w:r>
+      <w:r>
+        <w:t> Specify the port to SSH to, for example 22.</w:t>
+      </w:r>
+    </w:p>
+    <w:p>
+      <w:pPr>
+        <w:pStyle w:val="a0"/>
+        <w:numPr>
+          <w:ilvl w:val="0"/>
+          <w:numId w:val="32"/>
+        </w:numPr>
+      </w:pPr>
+      <w:r>
+        <w:rPr>
+          <w:b/>
+          <w:bCs/>
+        </w:rPr>
+        <w:t>SSH Key</w:t>
+      </w:r>
+      <w:r>
+        <w:t> Specify the private SSH key with access to your master IPs.</w:t>
+      </w:r>
+    </w:p>
+    <w:p>
+      <w:pPr>
+        <w:pStyle w:val="a0"/>
+        <w:rPr>
+          <w:b/>
+          <w:bCs/>
+        </w:rPr>
+      </w:pPr>
+    </w:p>
+    <w:p>
+      <w:pPr>
+        <w:pStyle w:val="3"/>
+        <w:numPr>
+          <w:ilvl w:val="0"/>
+          <w:numId w:val="0"/>
+        </w:numPr>
+        <w:ind w:left="720" w:hanging="720"/>
+        <w:rPr>
+          <w:rFonts w:ascii="ClioLight-Light" w:hAnsi="ClioLight-Light"/>
+          <w:color w:val="404040"/>
+          <w:lang w:eastAsia="zh-TW"/>
+        </w:rPr>
+      </w:pPr>
+      <w:r>
+        <w:rPr>
+          <w:rFonts w:ascii="ClioLight-Light" w:hAnsi="ClioLight-Light"/>
+          <w:color w:val="404040"/>
+        </w:rPr>
+        <w:t>DC/OS Environment Settings</w:t>
+      </w:r>
+    </w:p>
+    <w:p>
+      <w:pPr>
+        <w:pStyle w:val="a0"/>
+        <w:rPr>
+          <w:b/>
+          <w:bCs/>
+        </w:rPr>
+      </w:pPr>
+    </w:p>
+    <w:p>
+      <w:pPr>
+        <w:pStyle w:val="a0"/>
+        <w:numPr>
+          <w:ilvl w:val="0"/>
+          <w:numId w:val="33"/>
+        </w:numPr>
+      </w:pPr>
+      <w:r>
+        <w:rPr>
+          <w:b/>
+          <w:bCs/>
+        </w:rPr>
+        <w:t>Upstream DNS Servers</w:t>
+      </w:r>
+      <w:r>
+        <w:t> Specify a comma-separated list of DNS resolvers for your DC/OS cluster nodes. Set this parameter to the most authoritative nameservers that you have. If you want to resolve internal hostnames, set it to a nameserver that can resolve them. If you have no internal hostnames to resolve, you can set this to a public nameserver like Google or AWS. In the example file above, the </w:t>
+      </w:r>
+      <w:hyperlink r:id="rId11" w:tgtFrame="_blank" w:history="1">
+        <w:r>
+          <w:rPr>
+            <w:rStyle w:val="aa"/>
+            <w:sz w:val="20"/>
+          </w:rPr>
+          <w:t>Google Public DNS IP addresses (IPv4)</w:t>
+        </w:r>
+      </w:hyperlink>
+      <w:r>
+        <w:t> are specified (8.8.8.8 and 8.8.4.4). If Google DNS is not available in your country, you can replace the Google DNS servers 8.8.8.8 and 8.8.4.4 with your local DNS servers.</w:t>
+      </w:r>
+    </w:p>
+    <w:p>
+      <w:pPr>
+        <w:pStyle w:val="a0"/>
+      </w:pPr>
+      <w:r>
+        <w:rPr>
+          <w:i/>
+        </w:rPr>
+        <w:t>Caution:</w:t>
+      </w:r>
+      <w:r>
+        <w:t> If you set this parameter incorrectly you will have to reinstall DC/OS. For more information about service discovery, see this </w:t>
+      </w:r>
+      <w:hyperlink r:id="rId12" w:history="1">
+        <w:r>
+          <w:rPr>
+            <w:rStyle w:val="aa"/>
+            <w:sz w:val="20"/>
+          </w:rPr>
+          <w:t>documentation</w:t>
+        </w:r>
+      </w:hyperlink>
+      <w:r>
+        <w:t>.</w:t>
+      </w:r>
+    </w:p>
+    <w:p>
+      <w:pPr>
+        <w:pStyle w:val="a0"/>
+        <w:numPr>
+          <w:ilvl w:val="0"/>
+          <w:numId w:val="33"/>
+        </w:numPr>
+      </w:pPr>
+      <w:r>
+        <w:rPr>
+          <w:b/>
+          <w:bCs/>
+        </w:rPr>
+        <w:t>IP Detect Script</w:t>
+      </w:r>
+      <w:r>
+        <w:t> Choose an IP detect script from the dropdown to broadcast the IP address of each node across the cluster. Each node in a DC/OS cluster has a unique IP address that is used to communicate between nodes in the cluster. The IP detect script prints the unique IPv4 address of a node to STDOUT each time DC/OS is started on the node.</w:t>
+      </w:r>
+    </w:p>
+    <w:p>
+      <w:pPr>
+        <w:pStyle w:val="a0"/>
+      </w:pPr>
+      <w:r>
+        <w:rPr>
+          <w:i/>
+        </w:rPr>
+        <w:lastRenderedPageBreak/>
+        <w:t>Important:</w:t>
+      </w:r>
+      <w:r>
+        <w:t> The IP address of a node must not change after DC/OS is installed on the node. For example, the IP address must not change when a node is rebooted or if the DHCP lease is renewed. If the IP address of a node does change, the node must be wiped and reinstalled.</w:t>
+      </w:r>
+    </w:p>
+    <w:p>
+      <w:pPr>
+        <w:pStyle w:val="a0"/>
+      </w:pPr>
+    </w:p>
+    <w:p>
+      <w:pPr>
+        <w:pStyle w:val="1"/>
+      </w:pPr>
+      <w:r>
+        <w:t>Operation</w:t>
       </w:r>
       <w:bookmarkEnd w:id="10"/>
     </w:p>
     <w:p>
       <w:pPr>
-        <w:pStyle w:val="2"/>
-      </w:pPr>
-      <w:bookmarkStart w:id="11" w:name="_Toc448758208"/>
-      <w:r>
-        <w:t>Mesos</w:t>
+        <w:pStyle w:val="1"/>
+      </w:pPr>
+      <w:bookmarkStart w:id="11" w:name="_Toc448758214"/>
+      <w:r>
+        <w:t>Cloud</w:t>
       </w:r>
       <w:bookmarkEnd w:id="11"/>
-    </w:p>
-    <w:p>
-      <w:pPr>
-        <w:pStyle w:val="a0"/>
-        <w:rPr>
-          <w:lang w:eastAsia="zh-TW"/>
-        </w:rPr>
-      </w:pPr>
-    </w:p>
-    <w:p>
-      <w:pPr>
-        <w:pStyle w:val="1"/>
-      </w:pPr>
-      <w:bookmarkStart w:id="12" w:name="_Toc448758209"/>
-      <w:r>
-        <w:lastRenderedPageBreak/>
-        <w:t>Setup</w:t>
-      </w:r>
-      <w:bookmarkEnd w:id="12"/>
-    </w:p>
-    <w:p>
-      <w:pPr>
-        <w:pStyle w:val="2"/>
-      </w:pPr>
-      <w:bookmarkStart w:id="13" w:name="_Toc448758210"/>
-      <w:r>
-        <w:t>Kafka</w:t>
-      </w:r>
-      <w:bookmarkEnd w:id="13"/>
-    </w:p>
-    <w:p>
-      <w:pPr>
-        <w:pStyle w:val="2"/>
-      </w:pPr>
-      <w:bookmarkStart w:id="14" w:name="_Toc448758211"/>
-      <w:r>
-        <w:t>Spark</w:t>
-      </w:r>
-      <w:bookmarkEnd w:id="14"/>
-    </w:p>
-    <w:p>
-      <w:pPr>
-        <w:pStyle w:val="2"/>
-      </w:pPr>
-      <w:bookmarkStart w:id="15" w:name="_Toc448758212"/>
-      <w:r>
-        <w:t>Mesos</w:t>
-      </w:r>
-      <w:bookmarkEnd w:id="15"/>
-    </w:p>
-    <w:p>
-      <w:pPr>
-        <w:pStyle w:val="1"/>
-      </w:pPr>
-      <w:bookmarkStart w:id="16" w:name="_Toc448758213"/>
-      <w:r>
-        <w:t>Operation</w:t>
-      </w:r>
-      <w:bookmarkEnd w:id="16"/>
-    </w:p>
-    <w:p>
-      <w:pPr>
-        <w:pStyle w:val="1"/>
-      </w:pPr>
-      <w:bookmarkStart w:id="17" w:name="_Toc448758214"/>
-      <w:r>
-        <w:t>Cloud</w:t>
-      </w:r>
-      <w:bookmarkEnd w:id="17"/>
     </w:p>
     <w:p>
       <w:pPr>
@@ -8972,7 +10533,7 @@
           <w:lang w:eastAsia="zh-TW"/>
         </w:rPr>
       </w:pPr>
-      <w:bookmarkStart w:id="18" w:name="_Toc448758215"/>
+      <w:bookmarkStart w:id="12" w:name="_Toc448758215"/>
       <w:r>
         <w:rPr>
           <w:rFonts w:hint="eastAsia"/>
@@ -8980,7 +10541,7 @@
         </w:rPr>
         <w:t>佈署流程</w:t>
       </w:r>
-      <w:bookmarkEnd w:id="18"/>
+      <w:bookmarkEnd w:id="12"/>
     </w:p>
     <w:p>
       <w:pPr>
@@ -9439,7 +11000,7 @@
           <w:lang w:eastAsia="zh-TW"/>
         </w:rPr>
       </w:pPr>
-      <w:bookmarkStart w:id="19" w:name="_Toc448758216"/>
+      <w:bookmarkStart w:id="13" w:name="_Toc448758216"/>
       <w:r>
         <w:rPr>
           <w:rFonts w:hint="eastAsia"/>
@@ -9461,7 +11022,7 @@
         </w:rPr>
         <w:t>更新）</w:t>
       </w:r>
-      <w:bookmarkEnd w:id="19"/>
+      <w:bookmarkEnd w:id="13"/>
     </w:p>
     <w:p>
       <w:pPr>
@@ -9592,13 +11153,12 @@
           <w:lang w:eastAsia="zh-TW"/>
         </w:rPr>
       </w:pPr>
-      <w:bookmarkStart w:id="20" w:name="_Toc448758217"/>
+      <w:bookmarkStart w:id="14" w:name="_Toc448758217"/>
       <w:r>
         <w:rPr>
           <w:rFonts w:hint="eastAsia"/>
           <w:lang w:eastAsia="zh-TW"/>
         </w:rPr>
-        <w:lastRenderedPageBreak/>
         <w:t>隨選型</w:t>
       </w:r>
       <w:r>
@@ -9622,7 +11182,7 @@
         </w:rPr>
         <w:t>）</w:t>
       </w:r>
-      <w:bookmarkEnd w:id="20"/>
+      <w:bookmarkEnd w:id="14"/>
     </w:p>
     <w:p>
       <w:pPr>
@@ -11295,7 +12855,7 @@
           <w:lang w:eastAsia="zh-TW"/>
         </w:rPr>
       </w:pPr>
-      <w:bookmarkStart w:id="21" w:name="_Toc448758218"/>
+      <w:bookmarkStart w:id="15" w:name="_Toc448758218"/>
       <w:r>
         <w:rPr>
           <w:rFonts w:hint="eastAsia"/>
@@ -11317,7 +12877,7 @@
         </w:rPr>
         <w:t>（長期使用）</w:t>
       </w:r>
-      <w:bookmarkEnd w:id="21"/>
+      <w:bookmarkEnd w:id="15"/>
     </w:p>
     <w:p>
       <w:pPr>
@@ -11611,7 +13171,6 @@
                 <w:szCs w:val="24"/>
                 <w:lang w:eastAsia="zh-TW"/>
               </w:rPr>
-              <w:lastRenderedPageBreak/>
               <w:t>（</w:t>
             </w:r>
             <w:r>
@@ -11664,7 +13223,6 @@
                 <w:szCs w:val="24"/>
                 <w:lang w:eastAsia="zh-TW"/>
               </w:rPr>
-              <w:lastRenderedPageBreak/>
               <w:t>CPU</w:t>
             </w:r>
             <w:r>
@@ -11711,7 +13269,6 @@
                 <w:szCs w:val="24"/>
                 <w:lang w:eastAsia="zh-TW"/>
               </w:rPr>
-              <w:lastRenderedPageBreak/>
               <w:t>Memory</w:t>
             </w:r>
             <w:r>
@@ -11761,7 +13318,6 @@
                 <w:szCs w:val="24"/>
                 <w:lang w:eastAsia="zh-TW"/>
               </w:rPr>
-              <w:lastRenderedPageBreak/>
               <w:t>$</w:t>
             </w:r>
             <w:r>
@@ -12939,14 +14495,14 @@
           <w:lang w:eastAsia="zh-TW"/>
         </w:rPr>
       </w:pPr>
-      <w:bookmarkStart w:id="22" w:name="_Toc448758219"/>
+      <w:bookmarkStart w:id="16" w:name="_Toc448758219"/>
       <w:r>
         <w:rPr>
           <w:lang w:eastAsia="zh-TW"/>
         </w:rPr>
         <w:t>Tasks</w:t>
       </w:r>
-      <w:bookmarkEnd w:id="22"/>
+      <w:bookmarkEnd w:id="16"/>
     </w:p>
     <w:p>
       <w:pPr>
@@ -13213,6 +14769,132 @@
           </w:p>
         </w:tc>
       </w:tr>
+      <w:tr>
+        <w:trPr>
+          <w:cantSplit/>
+          <w:trHeight w:val="342"/>
+        </w:trPr>
+        <w:tc>
+          <w:tcPr>
+            <w:tcW w:w="1402" w:type="pct"/>
+            <w:tcBorders>
+              <w:top w:val="single" w:sz="4" w:space="0" w:color="auto"/>
+              <w:bottom w:val="single" w:sz="4" w:space="0" w:color="auto"/>
+            </w:tcBorders>
+          </w:tcPr>
+          <w:p>
+            <w:pPr>
+              <w:pStyle w:val="TableCellBody"/>
+              <w:rPr>
+                <w:rFonts w:hint="eastAsia"/>
+                <w:lang w:eastAsia="zh-TW"/>
+              </w:rPr>
+            </w:pPr>
+            <w:r>
+              <w:rPr>
+                <w:rFonts w:hint="eastAsia"/>
+                <w:lang w:eastAsia="zh-TW"/>
+              </w:rPr>
+              <w:t>Spark Auto Scaling</w:t>
+            </w:r>
+          </w:p>
+        </w:tc>
+        <w:tc>
+          <w:tcPr>
+            <w:tcW w:w="3598" w:type="pct"/>
+            <w:tcBorders>
+              <w:top w:val="single" w:sz="4" w:space="0" w:color="auto"/>
+              <w:bottom w:val="single" w:sz="4" w:space="0" w:color="auto"/>
+            </w:tcBorders>
+          </w:tcPr>
+          <w:p>
+            <w:pPr>
+              <w:pStyle w:val="TableCellBody"/>
+              <w:rPr>
+                <w:rFonts w:hint="eastAsia"/>
+                <w:lang w:eastAsia="zh-TW"/>
+              </w:rPr>
+            </w:pPr>
+            <w:r>
+              <w:rPr>
+                <w:rFonts w:hint="eastAsia"/>
+                <w:lang w:eastAsia="zh-TW"/>
+              </w:rPr>
+              <w:t>7</w:t>
+            </w:r>
+            <w:r>
+              <w:rPr>
+                <w:lang w:eastAsia="zh-TW"/>
+              </w:rPr>
+              <w:t>/2</w:t>
+            </w:r>
+          </w:p>
+        </w:tc>
+      </w:tr>
+      <w:tr>
+        <w:trPr>
+          <w:cantSplit/>
+          <w:trHeight w:val="342"/>
+        </w:trPr>
+        <w:tc>
+          <w:tcPr>
+            <w:tcW w:w="1402" w:type="pct"/>
+            <w:tcBorders>
+              <w:top w:val="single" w:sz="4" w:space="0" w:color="auto"/>
+              <w:bottom w:val="single" w:sz="4" w:space="0" w:color="auto"/>
+            </w:tcBorders>
+          </w:tcPr>
+          <w:p>
+            <w:pPr>
+              <w:pStyle w:val="TableCellBody"/>
+              <w:rPr>
+                <w:rFonts w:hint="eastAsia"/>
+                <w:lang w:eastAsia="zh-TW"/>
+              </w:rPr>
+            </w:pPr>
+            <w:r>
+              <w:rPr>
+                <w:rFonts w:hint="eastAsia"/>
+                <w:lang w:eastAsia="zh-TW"/>
+              </w:rPr>
+              <w:t>DC/OS Installition</w:t>
+            </w:r>
+          </w:p>
+        </w:tc>
+        <w:tc>
+          <w:tcPr>
+            <w:tcW w:w="3598" w:type="pct"/>
+            <w:tcBorders>
+              <w:top w:val="single" w:sz="4" w:space="0" w:color="auto"/>
+              <w:bottom w:val="single" w:sz="4" w:space="0" w:color="auto"/>
+            </w:tcBorders>
+          </w:tcPr>
+          <w:p>
+            <w:pPr>
+              <w:pStyle w:val="TableCellBody"/>
+              <w:rPr>
+                <w:rFonts w:hint="eastAsia"/>
+                <w:lang w:eastAsia="zh-TW"/>
+              </w:rPr>
+            </w:pPr>
+            <w:r>
+              <w:rPr>
+                <w:rFonts w:hint="eastAsia"/>
+                <w:lang w:eastAsia="zh-TW"/>
+              </w:rPr>
+              <w:t>7/</w:t>
+            </w:r>
+            <w:r>
+              <w:rPr>
+                <w:lang w:eastAsia="zh-TW"/>
+              </w:rPr>
+              <w:t>10</w:t>
+            </w:r>
+            <w:bookmarkStart w:id="17" w:name="_GoBack"/>
+            <w:bookmarkEnd w:id="17"/>
+          </w:p>
+        </w:tc>
+      </w:tr>
     </w:tbl>
     <w:p>
       <w:pPr>
@@ -13220,12 +14902,12 @@
       </w:pPr>
     </w:p>
     <w:sectPr>
-      <w:headerReference w:type="even" r:id="rId8"/>
-      <w:headerReference w:type="default" r:id="rId9"/>
-      <w:footerReference w:type="even" r:id="rId10"/>
-      <w:footerReference w:type="default" r:id="rId11"/>
-      <w:headerReference w:type="first" r:id="rId12"/>
-      <w:footerReference w:type="first" r:id="rId13"/>
+      <w:headerReference w:type="even" r:id="rId13"/>
+      <w:headerReference w:type="default" r:id="rId14"/>
+      <w:footerReference w:type="even" r:id="rId15"/>
+      <w:footerReference w:type="default" r:id="rId16"/>
+      <w:headerReference w:type="first" r:id="rId17"/>
+      <w:footerReference w:type="first" r:id="rId18"/>
       <w:type w:val="continuous"/>
       <w:pgSz w:w="12240" w:h="15840" w:code="1"/>
       <w:pgMar w:top="864" w:right="1152" w:bottom="864" w:left="1152" w:header="720" w:footer="576" w:gutter="0"/>
@@ -13452,7 +15134,7 @@
               <w:noProof/>
               <w:sz w:val="14"/>
             </w:rPr>
-            <w:t>8</w:t>
+            <w:t>14</w:t>
           </w:r>
           <w:r>
             <w:rPr>
@@ -13501,7 +15183,7 @@
               <w:noProof/>
               <w:sz w:val="14"/>
             </w:rPr>
-            <w:t>11</w:t>
+            <w:t>15</w:t>
           </w:r>
           <w:r>
             <w:rPr>
@@ -13562,7 +15244,7 @@
               <w:noProof/>
               <w:sz w:val="14"/>
             </w:rPr>
-            <w:t>4/30/2016</w:t>
+            <w:t>7/11/2016</w:t>
           </w:r>
           <w:r>
             <w:rPr>
@@ -13605,7 +15287,7 @@
               <w:noProof/>
               <w:sz w:val="14"/>
             </w:rPr>
-            <w:t>11:52 AM</w:t>
+            <w:t>9:09 PM</w:t>
           </w:r>
           <w:r>
             <w:rPr>
@@ -13822,7 +15504,7 @@
               <w:noProof/>
               <w:sz w:val="14"/>
             </w:rPr>
-            <w:t>9</w:t>
+            <w:t>13</w:t>
           </w:r>
           <w:r>
             <w:rPr>
@@ -13871,7 +15553,7 @@
               <w:noProof/>
               <w:sz w:val="14"/>
             </w:rPr>
-            <w:t>11</w:t>
+            <w:t>15</w:t>
           </w:r>
           <w:r>
             <w:rPr>
@@ -13932,7 +15614,7 @@
               <w:noProof/>
               <w:sz w:val="14"/>
             </w:rPr>
-            <w:t>4/30/2016</w:t>
+            <w:t>7/11/2016</w:t>
           </w:r>
           <w:r>
             <w:rPr>
@@ -13975,7 +15657,7 @@
               <w:noProof/>
               <w:sz w:val="14"/>
             </w:rPr>
-            <w:t>11:52 AM</w:t>
+            <w:t>9:09 PM</w:t>
           </w:r>
           <w:r>
             <w:rPr>
@@ -15633,6 +17315,119 @@
     </w:lvl>
   </w:abstractNum>
   <w:abstractNum w:abstractNumId="2" w15:restartNumberingAfterBreak="0">
+    <w:nsid w:val="121D2395"/>
+    <w:multiLevelType w:val="hybridMultilevel"/>
+    <w:tmpl w:val="46744800"/>
+    <w:lvl w:ilvl="0" w:tplc="04090001">
+      <w:start w:val="1"/>
+      <w:numFmt w:val="bullet"/>
+      <w:lvlText w:val=""/>
+      <w:lvlJc w:val="left"/>
+      <w:pPr>
+        <w:ind w:left="480" w:hanging="480"/>
+      </w:pPr>
+      <w:rPr>
+        <w:rFonts w:ascii="Wingdings" w:hAnsi="Wingdings" w:hint="default"/>
+      </w:rPr>
+    </w:lvl>
+    <w:lvl w:ilvl="1" w:tplc="04090003" w:tentative="1">
+      <w:start w:val="1"/>
+      <w:numFmt w:val="bullet"/>
+      <w:lvlText w:val=""/>
+      <w:lvlJc w:val="left"/>
+      <w:pPr>
+        <w:ind w:left="960" w:hanging="480"/>
+      </w:pPr>
+      <w:rPr>
+        <w:rFonts w:ascii="Wingdings" w:hAnsi="Wingdings" w:hint="default"/>
+      </w:rPr>
+    </w:lvl>
+    <w:lvl w:ilvl="2" w:tplc="04090005" w:tentative="1">
+      <w:start w:val="1"/>
+      <w:numFmt w:val="bullet"/>
+      <w:lvlText w:val=""/>
+      <w:lvlJc w:val="left"/>
+      <w:pPr>
+        <w:ind w:left="1440" w:hanging="480"/>
+      </w:pPr>
+      <w:rPr>
+        <w:rFonts w:ascii="Wingdings" w:hAnsi="Wingdings" w:hint="default"/>
+      </w:rPr>
+    </w:lvl>
+    <w:lvl w:ilvl="3" w:tplc="04090001" w:tentative="1">
+      <w:start w:val="1"/>
+      <w:numFmt w:val="bullet"/>
+      <w:lvlText w:val=""/>
+      <w:lvlJc w:val="left"/>
+      <w:pPr>
+        <w:ind w:left="1920" w:hanging="480"/>
+      </w:pPr>
+      <w:rPr>
+        <w:rFonts w:ascii="Wingdings" w:hAnsi="Wingdings" w:hint="default"/>
+      </w:rPr>
+    </w:lvl>
+    <w:lvl w:ilvl="4" w:tplc="04090003" w:tentative="1">
+      <w:start w:val="1"/>
+      <w:numFmt w:val="bullet"/>
+      <w:lvlText w:val=""/>
+      <w:lvlJc w:val="left"/>
+      <w:pPr>
+        <w:ind w:left="2400" w:hanging="480"/>
+      </w:pPr>
+      <w:rPr>
+        <w:rFonts w:ascii="Wingdings" w:hAnsi="Wingdings" w:hint="default"/>
+      </w:rPr>
+    </w:lvl>
+    <w:lvl w:ilvl="5" w:tplc="04090005" w:tentative="1">
+      <w:start w:val="1"/>
+      <w:numFmt w:val="bullet"/>
+      <w:lvlText w:val=""/>
+      <w:lvlJc w:val="left"/>
+      <w:pPr>
+        <w:ind w:left="2880" w:hanging="480"/>
+      </w:pPr>
+      <w:rPr>
+        <w:rFonts w:ascii="Wingdings" w:hAnsi="Wingdings" w:hint="default"/>
+      </w:rPr>
+    </w:lvl>
+    <w:lvl w:ilvl="6" w:tplc="04090001" w:tentative="1">
+      <w:start w:val="1"/>
+      <w:numFmt w:val="bullet"/>
+      <w:lvlText w:val=""/>
+      <w:lvlJc w:val="left"/>
+      <w:pPr>
+        <w:ind w:left="3360" w:hanging="480"/>
+      </w:pPr>
+      <w:rPr>
+        <w:rFonts w:ascii="Wingdings" w:hAnsi="Wingdings" w:hint="default"/>
+      </w:rPr>
+    </w:lvl>
+    <w:lvl w:ilvl="7" w:tplc="04090003" w:tentative="1">
+      <w:start w:val="1"/>
+      <w:numFmt w:val="bullet"/>
+      <w:lvlText w:val=""/>
+      <w:lvlJc w:val="left"/>
+      <w:pPr>
+        <w:ind w:left="3840" w:hanging="480"/>
+      </w:pPr>
+      <w:rPr>
+        <w:rFonts w:ascii="Wingdings" w:hAnsi="Wingdings" w:hint="default"/>
+      </w:rPr>
+    </w:lvl>
+    <w:lvl w:ilvl="8" w:tplc="04090005" w:tentative="1">
+      <w:start w:val="1"/>
+      <w:numFmt w:val="bullet"/>
+      <w:lvlText w:val=""/>
+      <w:lvlJc w:val="left"/>
+      <w:pPr>
+        <w:ind w:left="4320" w:hanging="480"/>
+      </w:pPr>
+      <w:rPr>
+        <w:rFonts w:ascii="Wingdings" w:hAnsi="Wingdings" w:hint="default"/>
+      </w:rPr>
+    </w:lvl>
+  </w:abstractNum>
+  <w:abstractNum w:abstractNumId="3" w15:restartNumberingAfterBreak="0">
     <w:nsid w:val="1ADD3C0F"/>
     <w:multiLevelType w:val="multilevel"/>
     <w:tmpl w:val="9A4011FE"/>
@@ -15721,7 +17516,7 @@
       </w:pPr>
     </w:lvl>
   </w:abstractNum>
-  <w:abstractNum w:abstractNumId="3" w15:restartNumberingAfterBreak="0">
+  <w:abstractNum w:abstractNumId="4" w15:restartNumberingAfterBreak="0">
     <w:nsid w:val="1B87302D"/>
     <w:multiLevelType w:val="hybridMultilevel"/>
     <w:tmpl w:val="B46AEF30"/>
@@ -15834,7 +17629,7 @@
       </w:rPr>
     </w:lvl>
   </w:abstractNum>
-  <w:abstractNum w:abstractNumId="4" w15:restartNumberingAfterBreak="0">
+  <w:abstractNum w:abstractNumId="5" w15:restartNumberingAfterBreak="0">
     <w:nsid w:val="1FB77278"/>
     <w:multiLevelType w:val="hybridMultilevel"/>
     <w:tmpl w:val="D0B40124"/>
@@ -15947,7 +17742,7 @@
       </w:rPr>
     </w:lvl>
   </w:abstractNum>
-  <w:abstractNum w:abstractNumId="5" w15:restartNumberingAfterBreak="0">
+  <w:abstractNum w:abstractNumId="6" w15:restartNumberingAfterBreak="0">
     <w:nsid w:val="26902D62"/>
     <w:multiLevelType w:val="hybridMultilevel"/>
     <w:tmpl w:val="E7E276A4"/>
@@ -16036,7 +17831,120 @@
       </w:pPr>
     </w:lvl>
   </w:abstractNum>
-  <w:abstractNum w:abstractNumId="6" w15:restartNumberingAfterBreak="0">
+  <w:abstractNum w:abstractNumId="7" w15:restartNumberingAfterBreak="0">
+    <w:nsid w:val="2FFD3DB3"/>
+    <w:multiLevelType w:val="multilevel"/>
+    <w:tmpl w:val="7B04A836"/>
+    <w:lvl w:ilvl="0">
+      <w:start w:val="1"/>
+      <w:numFmt w:val="decimal"/>
+      <w:lvlText w:val="%1."/>
+      <w:lvlJc w:val="left"/>
+      <w:pPr>
+        <w:tabs>
+          <w:tab w:val="num" w:pos="720"/>
+        </w:tabs>
+        <w:ind w:left="720" w:hanging="360"/>
+      </w:pPr>
+    </w:lvl>
+    <w:lvl w:ilvl="1" w:tentative="1">
+      <w:start w:val="1"/>
+      <w:numFmt w:val="decimal"/>
+      <w:lvlText w:val="%2."/>
+      <w:lvlJc w:val="left"/>
+      <w:pPr>
+        <w:tabs>
+          <w:tab w:val="num" w:pos="1440"/>
+        </w:tabs>
+        <w:ind w:left="1440" w:hanging="360"/>
+      </w:pPr>
+    </w:lvl>
+    <w:lvl w:ilvl="2" w:tentative="1">
+      <w:start w:val="1"/>
+      <w:numFmt w:val="decimal"/>
+      <w:lvlText w:val="%3."/>
+      <w:lvlJc w:val="left"/>
+      <w:pPr>
+        <w:tabs>
+          <w:tab w:val="num" w:pos="2160"/>
+        </w:tabs>
+        <w:ind w:left="2160" w:hanging="360"/>
+      </w:pPr>
+    </w:lvl>
+    <w:lvl w:ilvl="3" w:tentative="1">
+      <w:start w:val="1"/>
+      <w:numFmt w:val="decimal"/>
+      <w:lvlText w:val="%4."/>
+      <w:lvlJc w:val="left"/>
+      <w:pPr>
+        <w:tabs>
+          <w:tab w:val="num" w:pos="2880"/>
+        </w:tabs>
+        <w:ind w:left="2880" w:hanging="360"/>
+      </w:pPr>
+    </w:lvl>
+    <w:lvl w:ilvl="4" w:tentative="1">
+      <w:start w:val="1"/>
+      <w:numFmt w:val="decimal"/>
+      <w:lvlText w:val="%5."/>
+      <w:lvlJc w:val="left"/>
+      <w:pPr>
+        <w:tabs>
+          <w:tab w:val="num" w:pos="3600"/>
+        </w:tabs>
+        <w:ind w:left="3600" w:hanging="360"/>
+      </w:pPr>
+    </w:lvl>
+    <w:lvl w:ilvl="5" w:tentative="1">
+      <w:start w:val="1"/>
+      <w:numFmt w:val="decimal"/>
+      <w:lvlText w:val="%6."/>
+      <w:lvlJc w:val="left"/>
+      <w:pPr>
+        <w:tabs>
+          <w:tab w:val="num" w:pos="4320"/>
+        </w:tabs>
+        <w:ind w:left="4320" w:hanging="360"/>
+      </w:pPr>
+    </w:lvl>
+    <w:lvl w:ilvl="6" w:tentative="1">
+      <w:start w:val="1"/>
+      <w:numFmt w:val="decimal"/>
+      <w:lvlText w:val="%7."/>
+      <w:lvlJc w:val="left"/>
+      <w:pPr>
+        <w:tabs>
+          <w:tab w:val="num" w:pos="5040"/>
+        </w:tabs>
+        <w:ind w:left="5040" w:hanging="360"/>
+      </w:pPr>
+    </w:lvl>
+    <w:lvl w:ilvl="7" w:tentative="1">
+      <w:start w:val="1"/>
+      <w:numFmt w:val="decimal"/>
+      <w:lvlText w:val="%8."/>
+      <w:lvlJc w:val="left"/>
+      <w:pPr>
+        <w:tabs>
+          <w:tab w:val="num" w:pos="5760"/>
+        </w:tabs>
+        <w:ind w:left="5760" w:hanging="360"/>
+      </w:pPr>
+    </w:lvl>
+    <w:lvl w:ilvl="8" w:tentative="1">
+      <w:start w:val="1"/>
+      <w:numFmt w:val="decimal"/>
+      <w:lvlText w:val="%9."/>
+      <w:lvlJc w:val="left"/>
+      <w:pPr>
+        <w:tabs>
+          <w:tab w:val="num" w:pos="6480"/>
+        </w:tabs>
+        <w:ind w:left="6480" w:hanging="360"/>
+      </w:pPr>
+    </w:lvl>
+  </w:abstractNum>
+  <w:abstractNum w:abstractNumId="8" w15:restartNumberingAfterBreak="0">
     <w:nsid w:val="32BD3BFD"/>
     <w:multiLevelType w:val="hybridMultilevel"/>
     <w:tmpl w:val="108C3154"/>
@@ -16125,7 +18033,7 @@
       </w:pPr>
     </w:lvl>
   </w:abstractNum>
-  <w:abstractNum w:abstractNumId="7" w15:restartNumberingAfterBreak="0">
+  <w:abstractNum w:abstractNumId="9" w15:restartNumberingAfterBreak="0">
     <w:nsid w:val="341A7A29"/>
     <w:multiLevelType w:val="multilevel"/>
     <w:tmpl w:val="04090025"/>
@@ -16211,7 +18119,120 @@
       </w:pPr>
     </w:lvl>
   </w:abstractNum>
-  <w:abstractNum w:abstractNumId="8" w15:restartNumberingAfterBreak="0">
+  <w:abstractNum w:abstractNumId="10" w15:restartNumberingAfterBreak="0">
+    <w:nsid w:val="34F01F00"/>
+    <w:multiLevelType w:val="multilevel"/>
+    <w:tmpl w:val="7B04A836"/>
+    <w:lvl w:ilvl="0">
+      <w:start w:val="1"/>
+      <w:numFmt w:val="decimal"/>
+      <w:lvlText w:val="%1."/>
+      <w:lvlJc w:val="left"/>
+      <w:pPr>
+        <w:tabs>
+          <w:tab w:val="num" w:pos="720"/>
+        </w:tabs>
+        <w:ind w:left="720" w:hanging="360"/>
+      </w:pPr>
+    </w:lvl>
+    <w:lvl w:ilvl="1" w:tentative="1">
+      <w:start w:val="1"/>
+      <w:numFmt w:val="decimal"/>
+      <w:lvlText w:val="%2."/>
+      <w:lvlJc w:val="left"/>
+      <w:pPr>
+        <w:tabs>
+          <w:tab w:val="num" w:pos="1440"/>
+        </w:tabs>
+        <w:ind w:left="1440" w:hanging="360"/>
+      </w:pPr>
+    </w:lvl>
+    <w:lvl w:ilvl="2" w:tentative="1">
+      <w:start w:val="1"/>
+      <w:numFmt w:val="decimal"/>
+      <w:lvlText w:val="%3."/>
+      <w:lvlJc w:val="left"/>
+      <w:pPr>
+        <w:tabs>
+          <w:tab w:val="num" w:pos="2160"/>
+        </w:tabs>
+        <w:ind w:left="2160" w:hanging="360"/>
+      </w:pPr>
+    </w:lvl>
+    <w:lvl w:ilvl="3" w:tentative="1">
+      <w:start w:val="1"/>
+      <w:numFmt w:val="decimal"/>
+      <w:lvlText w:val="%4."/>
+      <w:lvlJc w:val="left"/>
+      <w:pPr>
+        <w:tabs>
+          <w:tab w:val="num" w:pos="2880"/>
+        </w:tabs>
+        <w:ind w:left="2880" w:hanging="360"/>
+      </w:pPr>
+    </w:lvl>
+    <w:lvl w:ilvl="4" w:tentative="1">
+      <w:start w:val="1"/>
+      <w:numFmt w:val="decimal"/>
+      <w:lvlText w:val="%5."/>
+      <w:lvlJc w:val="left"/>
+      <w:pPr>
+        <w:tabs>
+          <w:tab w:val="num" w:pos="3600"/>
+        </w:tabs>
+        <w:ind w:left="3600" w:hanging="360"/>
+      </w:pPr>
+    </w:lvl>
+    <w:lvl w:ilvl="5" w:tentative="1">
+      <w:start w:val="1"/>
+      <w:numFmt w:val="decimal"/>
+      <w:lvlText w:val="%6."/>
+      <w:lvlJc w:val="left"/>
+      <w:pPr>
+        <w:tabs>
+          <w:tab w:val="num" w:pos="4320"/>
+        </w:tabs>
+        <w:ind w:left="4320" w:hanging="360"/>
+      </w:pPr>
+    </w:lvl>
+    <w:lvl w:ilvl="6" w:tentative="1">
+      <w:start w:val="1"/>
+      <w:numFmt w:val="decimal"/>
+      <w:lvlText w:val="%7."/>
+      <w:lvlJc w:val="left"/>
+      <w:pPr>
+        <w:tabs>
+          <w:tab w:val="num" w:pos="5040"/>
+        </w:tabs>
+        <w:ind w:left="5040" w:hanging="360"/>
+      </w:pPr>
+    </w:lvl>
+    <w:lvl w:ilvl="7" w:tentative="1">
+      <w:start w:val="1"/>
+      <w:numFmt w:val="decimal"/>
+      <w:lvlText w:val="%8."/>
+      <w:lvlJc w:val="left"/>
+      <w:pPr>
+        <w:tabs>
+          <w:tab w:val="num" w:pos="5760"/>
+        </w:tabs>
+        <w:ind w:left="5760" w:hanging="360"/>
+      </w:pPr>
+    </w:lvl>
+    <w:lvl w:ilvl="8" w:tentative="1">
+      <w:start w:val="1"/>
+      <w:numFmt w:val="decimal"/>
+      <w:lvlText w:val="%9."/>
+      <w:lvlJc w:val="left"/>
+      <w:pPr>
+        <w:tabs>
+          <w:tab w:val="num" w:pos="6480"/>
+        </w:tabs>
+        <w:ind w:left="6480" w:hanging="360"/>
+      </w:pPr>
+    </w:lvl>
+  </w:abstractNum>
+  <w:abstractNum w:abstractNumId="11" w15:restartNumberingAfterBreak="0">
     <w:nsid w:val="352D421E"/>
     <w:multiLevelType w:val="hybridMultilevel"/>
     <w:tmpl w:val="94BA14F8"/>
@@ -16328,7 +18349,7 @@
       </w:pPr>
     </w:lvl>
   </w:abstractNum>
-  <w:abstractNum w:abstractNumId="9" w15:restartNumberingAfterBreak="0">
+  <w:abstractNum w:abstractNumId="12" w15:restartNumberingAfterBreak="0">
     <w:nsid w:val="3DFD6416"/>
     <w:multiLevelType w:val="hybridMultilevel"/>
     <w:tmpl w:val="0B700596"/>
@@ -16441,7 +18462,7 @@
       </w:rPr>
     </w:lvl>
   </w:abstractNum>
-  <w:abstractNum w:abstractNumId="10" w15:restartNumberingAfterBreak="0">
+  <w:abstractNum w:abstractNumId="13" w15:restartNumberingAfterBreak="0">
     <w:nsid w:val="3E34060E"/>
     <w:multiLevelType w:val="hybridMultilevel"/>
     <w:tmpl w:val="C868B654"/>
@@ -16530,7 +18551,120 @@
       </w:pPr>
     </w:lvl>
   </w:abstractNum>
-  <w:abstractNum w:abstractNumId="11" w15:restartNumberingAfterBreak="0">
+  <w:abstractNum w:abstractNumId="14" w15:restartNumberingAfterBreak="0">
+    <w:nsid w:val="40B222F1"/>
+    <w:multiLevelType w:val="hybridMultilevel"/>
+    <w:tmpl w:val="53BA5776"/>
+    <w:lvl w:ilvl="0" w:tplc="04090001">
+      <w:start w:val="1"/>
+      <w:numFmt w:val="bullet"/>
+      <w:lvlText w:val=""/>
+      <w:lvlJc w:val="left"/>
+      <w:pPr>
+        <w:ind w:left="480" w:hanging="480"/>
+      </w:pPr>
+      <w:rPr>
+        <w:rFonts w:ascii="Wingdings" w:hAnsi="Wingdings" w:hint="default"/>
+      </w:rPr>
+    </w:lvl>
+    <w:lvl w:ilvl="1" w:tplc="04090003" w:tentative="1">
+      <w:start w:val="1"/>
+      <w:numFmt w:val="bullet"/>
+      <w:lvlText w:val=""/>
+      <w:lvlJc w:val="left"/>
+      <w:pPr>
+        <w:ind w:left="960" w:hanging="480"/>
+      </w:pPr>
+      <w:rPr>
+        <w:rFonts w:ascii="Wingdings" w:hAnsi="Wingdings" w:hint="default"/>
+      </w:rPr>
+    </w:lvl>
+    <w:lvl w:ilvl="2" w:tplc="04090005" w:tentative="1">
+      <w:start w:val="1"/>
+      <w:numFmt w:val="bullet"/>
+      <w:lvlText w:val=""/>
+      <w:lvlJc w:val="left"/>
+      <w:pPr>
+        <w:ind w:left="1440" w:hanging="480"/>
+      </w:pPr>
+      <w:rPr>
+        <w:rFonts w:ascii="Wingdings" w:hAnsi="Wingdings" w:hint="default"/>
+      </w:rPr>
+    </w:lvl>
+    <w:lvl w:ilvl="3" w:tplc="04090001" w:tentative="1">
+      <w:start w:val="1"/>
+      <w:numFmt w:val="bullet"/>
+      <w:lvlText w:val=""/>
+      <w:lvlJc w:val="left"/>
+      <w:pPr>
+        <w:ind w:left="1920" w:hanging="480"/>
+      </w:pPr>
+      <w:rPr>
+        <w:rFonts w:ascii="Wingdings" w:hAnsi="Wingdings" w:hint="default"/>
+      </w:rPr>
+    </w:lvl>
+    <w:lvl w:ilvl="4" w:tplc="04090003" w:tentative="1">
+      <w:start w:val="1"/>
+      <w:numFmt w:val="bullet"/>
+      <w:lvlText w:val=""/>
+      <w:lvlJc w:val="left"/>
+      <w:pPr>
+        <w:ind w:left="2400" w:hanging="480"/>
+      </w:pPr>
+      <w:rPr>
+        <w:rFonts w:ascii="Wingdings" w:hAnsi="Wingdings" w:hint="default"/>
+      </w:rPr>
+    </w:lvl>
+    <w:lvl w:ilvl="5" w:tplc="04090005" w:tentative="1">
+      <w:start w:val="1"/>
+      <w:numFmt w:val="bullet"/>
+      <w:lvlText w:val=""/>
+      <w:lvlJc w:val="left"/>
+      <w:pPr>
+        <w:ind w:left="2880" w:hanging="480"/>
+      </w:pPr>
+      <w:rPr>
+        <w:rFonts w:ascii="Wingdings" w:hAnsi="Wingdings" w:hint="default"/>
+      </w:rPr>
+    </w:lvl>
+    <w:lvl w:ilvl="6" w:tplc="04090001" w:tentative="1">
+      <w:start w:val="1"/>
+      <w:numFmt w:val="bullet"/>
+      <w:lvlText w:val=""/>
+      <w:lvlJc w:val="left"/>
+      <w:pPr>
+        <w:ind w:left="3360" w:hanging="480"/>
+      </w:pPr>
+      <w:rPr>
+        <w:rFonts w:ascii="Wingdings" w:hAnsi="Wingdings" w:hint="default"/>
+      </w:rPr>
+    </w:lvl>
+    <w:lvl w:ilvl="7" w:tplc="04090003" w:tentative="1">
+      <w:start w:val="1"/>
+      <w:numFmt w:val="bullet"/>
+      <w:lvlText w:val=""/>
+      <w:lvlJc w:val="left"/>
+      <w:pPr>
+        <w:ind w:left="3840" w:hanging="480"/>
+      </w:pPr>
+      <w:rPr>
+        <w:rFonts w:ascii="Wingdings" w:hAnsi="Wingdings" w:hint="default"/>
+      </w:rPr>
+    </w:lvl>
+    <w:lvl w:ilvl="8" w:tplc="04090005" w:tentative="1">
+      <w:start w:val="1"/>
+      <w:numFmt w:val="bullet"/>
+      <w:lvlText w:val=""/>
+      <w:lvlJc w:val="left"/>
+      <w:pPr>
+        <w:ind w:left="4320" w:hanging="480"/>
+      </w:pPr>
+      <w:rPr>
+        <w:rFonts w:ascii="Wingdings" w:hAnsi="Wingdings" w:hint="default"/>
+      </w:rPr>
+    </w:lvl>
+  </w:abstractNum>
+  <w:abstractNum w:abstractNumId="15" w15:restartNumberingAfterBreak="0">
     <w:nsid w:val="453B3450"/>
     <w:multiLevelType w:val="multilevel"/>
     <w:tmpl w:val="04090025"/>
@@ -16616,7 +18750,7 @@
       </w:pPr>
     </w:lvl>
   </w:abstractNum>
-  <w:abstractNum w:abstractNumId="12" w15:restartNumberingAfterBreak="0">
+  <w:abstractNum w:abstractNumId="16" w15:restartNumberingAfterBreak="0">
     <w:nsid w:val="46AA2DBE"/>
     <w:multiLevelType w:val="multilevel"/>
     <w:tmpl w:val="8B9EA642"/>
@@ -16738,7 +18872,7 @@
       </w:pPr>
     </w:lvl>
   </w:abstractNum>
-  <w:abstractNum w:abstractNumId="13" w15:restartNumberingAfterBreak="0">
+  <w:abstractNum w:abstractNumId="17" w15:restartNumberingAfterBreak="0">
     <w:nsid w:val="476E0C6D"/>
     <w:multiLevelType w:val="hybridMultilevel"/>
     <w:tmpl w:val="A15A8BD0"/>
@@ -16851,7 +18985,96 @@
       </w:rPr>
     </w:lvl>
   </w:abstractNum>
-  <w:abstractNum w:abstractNumId="14" w15:restartNumberingAfterBreak="0">
+  <w:abstractNum w:abstractNumId="18" w15:restartNumberingAfterBreak="0">
+    <w:nsid w:val="47A84BCF"/>
+    <w:multiLevelType w:val="hybridMultilevel"/>
+    <w:tmpl w:val="3E7203EE"/>
+    <w:lvl w:ilvl="0" w:tplc="DB1438D8">
+      <w:start w:val="1"/>
+      <w:numFmt w:val="decimal"/>
+      <w:lvlText w:val="%1."/>
+      <w:lvlJc w:val="left"/>
+      <w:pPr>
+        <w:ind w:left="720" w:hanging="720"/>
+      </w:pPr>
+      <w:rPr>
+        <w:rFonts w:hint="default"/>
+      </w:rPr>
+    </w:lvl>
+    <w:lvl w:ilvl="1" w:tplc="04090019" w:tentative="1">
+      <w:start w:val="1"/>
+      <w:numFmt w:val="ideographTraditional"/>
+      <w:lvlText w:val="%2、"/>
+      <w:lvlJc w:val="left"/>
+      <w:pPr>
+        <w:ind w:left="960" w:hanging="480"/>
+      </w:pPr>
+    </w:lvl>
+    <w:lvl w:ilvl="2" w:tplc="0409001B" w:tentative="1">
+      <w:start w:val="1"/>
+      <w:numFmt w:val="lowerRoman"/>
+      <w:lvlText w:val="%3."/>
+      <w:lvlJc w:val="right"/>
+      <w:pPr>
+        <w:ind w:left="1440" w:hanging="480"/>
+      </w:pPr>
+    </w:lvl>
+    <w:lvl w:ilvl="3" w:tplc="0409000F" w:tentative="1">
+      <w:start w:val="1"/>
+      <w:numFmt w:val="decimal"/>
+      <w:lvlText w:val="%4."/>
+      <w:lvlJc w:val="left"/>
+      <w:pPr>
+        <w:ind w:left="1920" w:hanging="480"/>
+      </w:pPr>
+    </w:lvl>
+    <w:lvl w:ilvl="4" w:tplc="04090019" w:tentative="1">
+      <w:start w:val="1"/>
+      <w:numFmt w:val="ideographTraditional"/>
+      <w:lvlText w:val="%5、"/>
+      <w:lvlJc w:val="left"/>
+      <w:pPr>
+        <w:ind w:left="2400" w:hanging="480"/>
+      </w:pPr>
+    </w:lvl>
+    <w:lvl w:ilvl="5" w:tplc="0409001B" w:tentative="1">
+      <w:start w:val="1"/>
+      <w:numFmt w:val="lowerRoman"/>
+      <w:lvlText w:val="%6."/>
+      <w:lvlJc w:val="right"/>
+      <w:pPr>
+        <w:ind w:left="2880" w:hanging="480"/>
+      </w:pPr>
+    </w:lvl>
+    <w:lvl w:ilvl="6" w:tplc="0409000F" w:tentative="1">
+      <w:start w:val="1"/>
+      <w:numFmt w:val="decimal"/>
+      <w:lvlText w:val="%7."/>
+      <w:lvlJc w:val="left"/>
+      <w:pPr>
+        <w:ind w:left="3360" w:hanging="480"/>
+      </w:pPr>
+    </w:lvl>
+    <w:lvl w:ilvl="7" w:tplc="04090019" w:tentative="1">
+      <w:start w:val="1"/>
+      <w:numFmt w:val="ideographTraditional"/>
+      <w:lvlText w:val="%8、"/>
+      <w:lvlJc w:val="left"/>
+      <w:pPr>
+        <w:ind w:left="3840" w:hanging="480"/>
+      </w:pPr>
+    </w:lvl>
+    <w:lvl w:ilvl="8" w:tplc="0409001B" w:tentative="1">
+      <w:start w:val="1"/>
+      <w:numFmt w:val="lowerRoman"/>
+      <w:lvlText w:val="%9."/>
+      <w:lvlJc w:val="right"/>
+      <w:pPr>
+        <w:ind w:left="4320" w:hanging="480"/>
+      </w:pPr>
+    </w:lvl>
+  </w:abstractNum>
+  <w:abstractNum w:abstractNumId="19" w15:restartNumberingAfterBreak="0">
     <w:nsid w:val="483A1C83"/>
     <w:multiLevelType w:val="hybridMultilevel"/>
     <w:tmpl w:val="9AB6B198"/>
@@ -16940,7 +19163,7 @@
       </w:pPr>
     </w:lvl>
   </w:abstractNum>
-  <w:abstractNum w:abstractNumId="15" w15:restartNumberingAfterBreak="0">
+  <w:abstractNum w:abstractNumId="20" w15:restartNumberingAfterBreak="0">
     <w:nsid w:val="48EA79A2"/>
     <w:multiLevelType w:val="hybridMultilevel"/>
     <w:tmpl w:val="F298512C"/>
@@ -17032,7 +19255,7 @@
       </w:pPr>
     </w:lvl>
   </w:abstractNum>
-  <w:abstractNum w:abstractNumId="16" w15:restartNumberingAfterBreak="0">
+  <w:abstractNum w:abstractNumId="21" w15:restartNumberingAfterBreak="0">
     <w:nsid w:val="49423F58"/>
     <w:multiLevelType w:val="multilevel"/>
     <w:tmpl w:val="9A4011FE"/>
@@ -17121,7 +19344,7 @@
       </w:pPr>
     </w:lvl>
   </w:abstractNum>
-  <w:abstractNum w:abstractNumId="17" w15:restartNumberingAfterBreak="0">
+  <w:abstractNum w:abstractNumId="22" w15:restartNumberingAfterBreak="0">
     <w:nsid w:val="49480238"/>
     <w:multiLevelType w:val="hybridMultilevel"/>
     <w:tmpl w:val="A5845AB8"/>
@@ -17262,7 +19485,7 @@
       </w:rPr>
     </w:lvl>
   </w:abstractNum>
-  <w:abstractNum w:abstractNumId="18" w15:restartNumberingAfterBreak="0">
+  <w:abstractNum w:abstractNumId="23" w15:restartNumberingAfterBreak="0">
     <w:nsid w:val="499B0960"/>
     <w:multiLevelType w:val="hybridMultilevel"/>
     <w:tmpl w:val="8D0CA4A8"/>
@@ -17375,7 +19598,7 @@
       </w:rPr>
     </w:lvl>
   </w:abstractNum>
-  <w:abstractNum w:abstractNumId="19" w15:restartNumberingAfterBreak="0">
+  <w:abstractNum w:abstractNumId="24" w15:restartNumberingAfterBreak="0">
     <w:nsid w:val="49F175CB"/>
     <w:multiLevelType w:val="hybridMultilevel"/>
     <w:tmpl w:val="96002C3E"/>
@@ -17515,7 +19738,7 @@
       </w:rPr>
     </w:lvl>
   </w:abstractNum>
-  <w:abstractNum w:abstractNumId="20" w15:restartNumberingAfterBreak="0">
+  <w:abstractNum w:abstractNumId="25" w15:restartNumberingAfterBreak="0">
     <w:nsid w:val="52D62199"/>
     <w:multiLevelType w:val="hybridMultilevel"/>
     <w:tmpl w:val="47168B44"/>
@@ -17628,7 +19851,120 @@
       </w:rPr>
     </w:lvl>
   </w:abstractNum>
-  <w:abstractNum w:abstractNumId="21" w15:restartNumberingAfterBreak="0">
+  <w:abstractNum w:abstractNumId="26" w15:restartNumberingAfterBreak="0">
+    <w:nsid w:val="599A3E9E"/>
+    <w:multiLevelType w:val="multilevel"/>
+    <w:tmpl w:val="7B04A836"/>
+    <w:lvl w:ilvl="0">
+      <w:start w:val="1"/>
+      <w:numFmt w:val="decimal"/>
+      <w:lvlText w:val="%1."/>
+      <w:lvlJc w:val="left"/>
+      <w:pPr>
+        <w:tabs>
+          <w:tab w:val="num" w:pos="720"/>
+        </w:tabs>
+        <w:ind w:left="720" w:hanging="360"/>
+      </w:pPr>
+    </w:lvl>
+    <w:lvl w:ilvl="1" w:tentative="1">
+      <w:start w:val="1"/>
+      <w:numFmt w:val="decimal"/>
+      <w:lvlText w:val="%2."/>
+      <w:lvlJc w:val="left"/>
+      <w:pPr>
+        <w:tabs>
+          <w:tab w:val="num" w:pos="1440"/>
+        </w:tabs>
+        <w:ind w:left="1440" w:hanging="360"/>
+      </w:pPr>
+    </w:lvl>
+    <w:lvl w:ilvl="2" w:tentative="1">
+      <w:start w:val="1"/>
+      <w:numFmt w:val="decimal"/>
+      <w:lvlText w:val="%3."/>
+      <w:lvlJc w:val="left"/>
+      <w:pPr>
+        <w:tabs>
+          <w:tab w:val="num" w:pos="2160"/>
+        </w:tabs>
+        <w:ind w:left="2160" w:hanging="360"/>
+      </w:pPr>
+    </w:lvl>
+    <w:lvl w:ilvl="3" w:tentative="1">
+      <w:start w:val="1"/>
+      <w:numFmt w:val="decimal"/>
+      <w:lvlText w:val="%4."/>
+      <w:lvlJc w:val="left"/>
+      <w:pPr>
+        <w:tabs>
+          <w:tab w:val="num" w:pos="2880"/>
+        </w:tabs>
+        <w:ind w:left="2880" w:hanging="360"/>
+      </w:pPr>
+    </w:lvl>
+    <w:lvl w:ilvl="4" w:tentative="1">
+      <w:start w:val="1"/>
+      <w:numFmt w:val="decimal"/>
+      <w:lvlText w:val="%5."/>
+      <w:lvlJc w:val="left"/>
+      <w:pPr>
+        <w:tabs>
+          <w:tab w:val="num" w:pos="3600"/>
+        </w:tabs>
+        <w:ind w:left="3600" w:hanging="360"/>
+      </w:pPr>
+    </w:lvl>
+    <w:lvl w:ilvl="5" w:tentative="1">
+      <w:start w:val="1"/>
+      <w:numFmt w:val="decimal"/>
+      <w:lvlText w:val="%6."/>
+      <w:lvlJc w:val="left"/>
+      <w:pPr>
+        <w:tabs>
+          <w:tab w:val="num" w:pos="4320"/>
+        </w:tabs>
+        <w:ind w:left="4320" w:hanging="360"/>
+      </w:pPr>
+    </w:lvl>
+    <w:lvl w:ilvl="6" w:tentative="1">
+      <w:start w:val="1"/>
+      <w:numFmt w:val="decimal"/>
+      <w:lvlText w:val="%7."/>
+      <w:lvlJc w:val="left"/>
+      <w:pPr>
+        <w:tabs>
+          <w:tab w:val="num" w:pos="5040"/>
+        </w:tabs>
+        <w:ind w:left="5040" w:hanging="360"/>
+      </w:pPr>
+    </w:lvl>
+    <w:lvl w:ilvl="7" w:tentative="1">
+      <w:start w:val="1"/>
+      <w:numFmt w:val="decimal"/>
+      <w:lvlText w:val="%8."/>
+      <w:lvlJc w:val="left"/>
+      <w:pPr>
+        <w:tabs>
+          <w:tab w:val="num" w:pos="5760"/>
+        </w:tabs>
+        <w:ind w:left="5760" w:hanging="360"/>
+      </w:pPr>
+    </w:lvl>
+    <w:lvl w:ilvl="8" w:tentative="1">
+      <w:start w:val="1"/>
+      <w:numFmt w:val="decimal"/>
+      <w:lvlText w:val="%9."/>
+      <w:lvlJc w:val="left"/>
+      <w:pPr>
+        <w:tabs>
+          <w:tab w:val="num" w:pos="6480"/>
+        </w:tabs>
+        <w:ind w:left="6480" w:hanging="360"/>
+      </w:pPr>
+    </w:lvl>
+  </w:abstractNum>
+  <w:abstractNum w:abstractNumId="27" w15:restartNumberingAfterBreak="0">
     <w:nsid w:val="5BB164CE"/>
     <w:multiLevelType w:val="multilevel"/>
     <w:tmpl w:val="0409001D"/>
@@ -17714,7 +20050,7 @@
       </w:pPr>
     </w:lvl>
   </w:abstractNum>
-  <w:abstractNum w:abstractNumId="22" w15:restartNumberingAfterBreak="0">
+  <w:abstractNum w:abstractNumId="28" w15:restartNumberingAfterBreak="0">
     <w:nsid w:val="6BC1206B"/>
     <w:multiLevelType w:val="hybridMultilevel"/>
     <w:tmpl w:val="9A4AA67A"/>
@@ -17803,7 +20139,7 @@
       </w:pPr>
     </w:lvl>
   </w:abstractNum>
-  <w:abstractNum w:abstractNumId="23" w15:restartNumberingAfterBreak="0">
+  <w:abstractNum w:abstractNumId="29" w15:restartNumberingAfterBreak="0">
     <w:nsid w:val="7252759D"/>
     <w:multiLevelType w:val="multilevel"/>
     <w:tmpl w:val="0409001D"/>
@@ -17889,7 +20225,7 @@
       </w:pPr>
     </w:lvl>
   </w:abstractNum>
-  <w:abstractNum w:abstractNumId="24" w15:restartNumberingAfterBreak="0">
+  <w:abstractNum w:abstractNumId="30" w15:restartNumberingAfterBreak="0">
     <w:nsid w:val="79DC487D"/>
     <w:multiLevelType w:val="hybridMultilevel"/>
     <w:tmpl w:val="9A4AA67A"/>
@@ -17978,7 +20314,7 @@
       </w:pPr>
     </w:lvl>
   </w:abstractNum>
-  <w:abstractNum w:abstractNumId="25" w15:restartNumberingAfterBreak="0">
+  <w:abstractNum w:abstractNumId="31" w15:restartNumberingAfterBreak="0">
     <w:nsid w:val="7A294DCA"/>
     <w:multiLevelType w:val="hybridMultilevel"/>
     <w:tmpl w:val="22E2B8A2"/>
@@ -18136,7 +20472,7 @@
     </w:lvl>
   </w:abstractNum>
   <w:num w:numId="1">
-    <w:abstractNumId w:val="19"/>
+    <w:abstractNumId w:val="24"/>
   </w:num>
   <w:num w:numId="2">
     <w:abstractNumId w:val="1"/>
@@ -18145,76 +20481,94 @@
     <w:abstractNumId w:val="0"/>
   </w:num>
   <w:num w:numId="4">
+    <w:abstractNumId w:val="11"/>
+  </w:num>
+  <w:num w:numId="5">
+    <w:abstractNumId w:val="31"/>
+  </w:num>
+  <w:num w:numId="6">
+    <w:abstractNumId w:val="22"/>
+  </w:num>
+  <w:num w:numId="7">
+    <w:abstractNumId w:val="16"/>
+  </w:num>
+  <w:num w:numId="8">
+    <w:abstractNumId w:val="15"/>
+  </w:num>
+  <w:num w:numId="9">
+    <w:abstractNumId w:val="29"/>
+  </w:num>
+  <w:num w:numId="10">
+    <w:abstractNumId w:val="9"/>
+  </w:num>
+  <w:num w:numId="11">
+    <w:abstractNumId w:val="3"/>
+  </w:num>
+  <w:num w:numId="12">
+    <w:abstractNumId w:val="23"/>
+  </w:num>
+  <w:num w:numId="13">
+    <w:abstractNumId w:val="27"/>
+  </w:num>
+  <w:num w:numId="14">
+    <w:abstractNumId w:val="21"/>
+  </w:num>
+  <w:num w:numId="15">
+    <w:abstractNumId w:val="17"/>
+  </w:num>
+  <w:num w:numId="16">
+    <w:abstractNumId w:val="12"/>
+  </w:num>
+  <w:num w:numId="17">
+    <w:abstractNumId w:val="16"/>
+  </w:num>
+  <w:num w:numId="18">
+    <w:abstractNumId w:val="13"/>
+  </w:num>
+  <w:num w:numId="19">
+    <w:abstractNumId w:val="19"/>
+  </w:num>
+  <w:num w:numId="20">
+    <w:abstractNumId w:val="30"/>
+  </w:num>
+  <w:num w:numId="21">
+    <w:abstractNumId w:val="5"/>
+  </w:num>
+  <w:num w:numId="22">
+    <w:abstractNumId w:val="4"/>
+  </w:num>
+  <w:num w:numId="23">
     <w:abstractNumId w:val="8"/>
   </w:num>
-  <w:num w:numId="5">
+  <w:num w:numId="24">
+    <w:abstractNumId w:val="28"/>
+  </w:num>
+  <w:num w:numId="25">
     <w:abstractNumId w:val="25"/>
   </w:num>
-  <w:num w:numId="6">
-    <w:abstractNumId w:val="17"/>
+  <w:num w:numId="26">
+    <w:abstractNumId w:val="6"/>
   </w:num>
-  <w:num w:numId="7">
-    <w:abstractNumId w:val="12"/>
+  <w:num w:numId="27">
+    <w:abstractNumId w:val="20"/>
   </w:num>
-  <w:num w:numId="8">
-    <w:abstractNumId w:val="11"/>
+  <w:num w:numId="28">
+    <w:abstractNumId w:val="18"/>
   </w:num>
-  <w:num w:numId="9">
-    <w:abstractNumId w:val="23"/>
-  </w:num>
-  <w:num w:numId="10">
+  <w:num w:numId="29">
     <w:abstractNumId w:val="7"/>
   </w:num>
-  <w:num w:numId="11">
+  <w:num w:numId="30">
+    <w:abstractNumId w:val="26"/>
+  </w:num>
+  <w:num w:numId="31">
+    <w:abstractNumId w:val="10"/>
+  </w:num>
+  <w:num w:numId="32">
     <w:abstractNumId w:val="2"/>
   </w:num>
-  <w:num w:numId="12">
-    <w:abstractNumId w:val="18"/>
-  </w:num>
-  <w:num w:numId="13">
-    <w:abstractNumId w:val="21"/>
-  </w:num>
-  <w:num w:numId="14">
-    <w:abstractNumId w:val="16"/>
-  </w:num>
-  <w:num w:numId="15">
-    <w:abstractNumId w:val="13"/>
-  </w:num>
-  <w:num w:numId="16">
-    <w:abstractNumId w:val="9"/>
-  </w:num>
-  <w:num w:numId="17">
-    <w:abstractNumId w:val="12"/>
-  </w:num>
-  <w:num w:numId="18">
-    <w:abstractNumId w:val="10"/>
-  </w:num>
-  <w:num w:numId="19">
+  <w:num w:numId="33">
     <w:abstractNumId w:val="14"/>
-  </w:num>
-  <w:num w:numId="20">
-    <w:abstractNumId w:val="24"/>
-  </w:num>
-  <w:num w:numId="21">
-    <w:abstractNumId w:val="4"/>
-  </w:num>
-  <w:num w:numId="22">
-    <w:abstractNumId w:val="3"/>
-  </w:num>
-  <w:num w:numId="23">
-    <w:abstractNumId w:val="6"/>
-  </w:num>
-  <w:num w:numId="24">
-    <w:abstractNumId w:val="22"/>
-  </w:num>
-  <w:num w:numId="25">
-    <w:abstractNumId w:val="20"/>
-  </w:num>
-  <w:num w:numId="26">
-    <w:abstractNumId w:val="5"/>
-  </w:num>
-  <w:num w:numId="27">
-    <w:abstractNumId w:val="15"/>
   </w:num>
   <w:numIdMacAtCleanup w:val="7"/>
 </w:numbering>
@@ -18809,7 +21163,6 @@
   <w:style w:type="character" w:default="1" w:styleId="a1">
     <w:name w:val="Default Paragraph Font"/>
     <w:uiPriority w:val="1"/>
-    <w:semiHidden/>
     <w:unhideWhenUsed/>
   </w:style>
   <w:style w:type="table" w:default="1" w:styleId="a2">
@@ -19684,6 +22037,21 @@
       <w:lang w:eastAsia="zh-TW"/>
     </w:rPr>
   </w:style>
+  <w:style w:type="paragraph" w:styleId="af4">
+    <w:name w:val="List Paragraph"/>
+    <w:basedOn w:val="a"/>
+    <w:uiPriority w:val="34"/>
+    <w:qFormat/>
+    <w:rsid w:val="009427BD"/>
+    <w:pPr>
+      <w:ind w:leftChars="200" w:left="480"/>
+    </w:pPr>
+  </w:style>
+  <w:style w:type="character" w:customStyle="1" w:styleId="hljs-number">
+    <w:name w:val="hljs-number"/>
+    <w:basedOn w:val="a1"/>
+    <w:rsid w:val="009427BD"/>
+  </w:style>
 </w:styles>
 </file>
 

</xml_diff>